<commit_message>
made changes according to the clarification
</commit_message>
<xml_diff>
--- a/writeup.docx
+++ b/writeup.docx
@@ -1,6 +1,6 @@
 
 <file path=word/document.xml><?xml version="1.0" encoding="utf-8"?>
-<w:document xmlns:wpc="http://schemas.microsoft.com/office/word/2010/wordprocessingCanvas" xmlns:cx="http://schemas.microsoft.com/office/drawing/2014/chartex" xmlns:cx1="http://schemas.microsoft.com/office/drawing/2015/9/8/chartex" xmlns:cx2="http://schemas.microsoft.com/office/drawing/2015/10/21/chartex" xmlns:cx3="http://schemas.microsoft.com/office/drawing/2016/5/9/chartex" xmlns:cx4="http://schemas.microsoft.com/office/drawing/2016/5/10/chartex" xmlns:cx5="http://schemas.microsoft.com/office/drawing/2016/5/11/chartex" xmlns:cx6="http://schemas.microsoft.com/office/drawing/2016/5/12/chartex" xmlns:cx7="http://schemas.microsoft.com/office/drawing/2016/5/13/chartex" xmlns:cx8="http://schemas.microsoft.com/office/drawing/2016/5/14/chartex" xmlns:mc="http://schemas.openxmlformats.org/markup-compatibility/2006" xmlns:aink="http://schemas.microsoft.com/office/drawing/2016/ink" xmlns:am3d="http://schemas.microsoft.com/office/drawing/2017/model3d" xmlns:o="urn:schemas-microsoft-com:office:office" xmlns:oel="http://schemas.microsoft.com/office/2019/extlst" xmlns:r="http://schemas.openxmlformats.org/officeDocument/2006/relationships" xmlns:m="http://schemas.openxmlformats.org/officeDocument/2006/math" xmlns:v="urn:schemas-microsoft-com:vml" xmlns:wp14="http://schemas.microsoft.com/office/word/2010/wordprocessingDrawing" xmlns:wp="http://schemas.openxmlformats.org/drawingml/2006/wordprocessingDrawing" xmlns:w10="urn:schemas-microsoft-com:office:word" xmlns:w="http://schemas.openxmlformats.org/wordprocessingml/2006/main" xmlns:w14="http://schemas.microsoft.com/office/word/2010/wordml" xmlns:w15="http://schemas.microsoft.com/office/word/2012/wordml" xmlns:w16cex="http://schemas.microsoft.com/office/word/2018/wordml/cex" xmlns:w16cid="http://schemas.microsoft.com/office/word/2016/wordml/cid" xmlns:w16="http://schemas.microsoft.com/office/word/2018/wordml" xmlns:w16sdtdh="http://schemas.microsoft.com/office/word/2020/wordml/sdtdatahash" xmlns:w16se="http://schemas.microsoft.com/office/word/2015/wordml/symex" xmlns:wpg="http://schemas.microsoft.com/office/word/2010/wordprocessingGroup" xmlns:wpi="http://schemas.microsoft.com/office/word/2010/wordprocessingInk" xmlns:wne="http://schemas.microsoft.com/office/word/2006/wordml" xmlns:wps="http://schemas.microsoft.com/office/word/2010/wordprocessingShape" mc:Ignorable="w14 w15 w16se w16cid w16 w16cex w16sdtdh wp14">
+<w:document xmlns:wpc="http://schemas.microsoft.com/office/word/2010/wordprocessingCanvas" xmlns:cx="http://schemas.microsoft.com/office/drawing/2014/chartex" xmlns:cx1="http://schemas.microsoft.com/office/drawing/2015/9/8/chartex" xmlns:cx2="http://schemas.microsoft.com/office/drawing/2015/10/21/chartex" xmlns:cx3="http://schemas.microsoft.com/office/drawing/2016/5/9/chartex" xmlns:cx4="http://schemas.microsoft.com/office/drawing/2016/5/10/chartex" xmlns:cx5="http://schemas.microsoft.com/office/drawing/2016/5/11/chartex" xmlns:cx6="http://schemas.microsoft.com/office/drawing/2016/5/12/chartex" xmlns:cx7="http://schemas.microsoft.com/office/drawing/2016/5/13/chartex" xmlns:cx8="http://schemas.microsoft.com/office/drawing/2016/5/14/chartex" xmlns:mc="http://schemas.openxmlformats.org/markup-compatibility/2006" xmlns:aink="http://schemas.microsoft.com/office/drawing/2016/ink" xmlns:am3d="http://schemas.microsoft.com/office/drawing/2017/model3d" xmlns:o="urn:schemas-microsoft-com:office:office" xmlns:oel="http://schemas.microsoft.com/office/2019/extlst" xmlns:r="http://schemas.openxmlformats.org/officeDocument/2006/relationships" xmlns:m="http://schemas.openxmlformats.org/officeDocument/2006/math" xmlns:v="urn:schemas-microsoft-com:vml" xmlns:wp14="http://schemas.microsoft.com/office/word/2010/wordprocessingDrawing" xmlns:wp="http://schemas.openxmlformats.org/drawingml/2006/wordprocessingDrawing" xmlns:w10="urn:schemas-microsoft-com:office:word" xmlns:w="http://schemas.openxmlformats.org/wordprocessingml/2006/main" xmlns:w14="http://schemas.microsoft.com/office/word/2010/wordml" xmlns:w15="http://schemas.microsoft.com/office/word/2012/wordml" xmlns:w16cex="http://schemas.microsoft.com/office/word/2018/wordml/cex" xmlns:w16cid="http://schemas.microsoft.com/office/word/2016/wordml/cid" xmlns:w16="http://schemas.microsoft.com/office/word/2018/wordml" xmlns:w16du="http://schemas.microsoft.com/office/word/2023/wordml/word16du" xmlns:w16sdtdh="http://schemas.microsoft.com/office/word/2020/wordml/sdtdatahash" xmlns:w16se="http://schemas.microsoft.com/office/word/2015/wordml/symex" xmlns:wpg="http://schemas.microsoft.com/office/word/2010/wordprocessingGroup" xmlns:wpi="http://schemas.microsoft.com/office/word/2010/wordprocessingInk" xmlns:wne="http://schemas.microsoft.com/office/word/2006/wordml" xmlns:wps="http://schemas.microsoft.com/office/word/2010/wordprocessingShape" mc:Ignorable="w14 w15 w16se w16cid w16 w16cex w16sdtdh w16du wp14">
   <w:body>
     <w:p>
       <w:pPr>
@@ -22,30 +22,27 @@
           <w:bCs/>
         </w:rPr>
         <w:br/>
-      </w:r>
-      <w:r>
-        <w:rPr>
-          <w:b/>
-          <w:bCs/>
-        </w:rPr>
         <w:t>have equal radii. Furthermore, assume for simplicity that the center of the link is located along the x-axis with one endpoint at (0,0,0) and the other at (10r,0,0).</w:t>
       </w:r>
     </w:p>
     <w:p>
       <w:pPr>
         <w:spacing w:line="240" w:lineRule="auto"/>
-        <w:rPr>
-          <w:lang w:val="en-US"/>
-        </w:rPr>
-      </w:pPr>
-      <w:r>
-        <w:t>2.1.1. One sphere</w:t>
-      </w:r>
-      <w:r>
-        <w:rPr>
-          <w:lang w:val="en-US"/>
-        </w:rPr>
-        <w:t xml:space="preserve">: We will pick a sphereat the center of the link, (5r,0,0). The radius of the sphere will be such that all the link will be inside it. If we draw the triangle between the center and the edges of the cylinder we get a radius of </w:t>
+      </w:pPr>
+      <w:r>
+        <w:t>2.1.1. One sphere: We will pick a sphere</w:t>
+      </w:r>
+      <w:r>
+        <w:t xml:space="preserve"> </w:t>
+      </w:r>
+      <w:r>
+        <w:t xml:space="preserve">at the center of the link, (5r,0,0). The radius of the sphere will be such that all the link will be inside it. If we draw the triangle between the center and the edges of the </w:t>
+      </w:r>
+      <w:r>
+        <w:t>cylinder,</w:t>
+      </w:r>
+      <w:r>
+        <w:t xml:space="preserve"> we get a radius of </w:t>
       </w:r>
       <m:oMath>
         <m:rad>
@@ -55,7 +52,6 @@
               <w:rPr>
                 <w:rFonts w:ascii="Cambria Math" w:hAnsi="Cambria Math"/>
                 <w:i/>
-                <w:lang w:val="en-US"/>
               </w:rPr>
             </m:ctrlPr>
           </m:radPr>
@@ -67,7 +63,6 @@
                   <w:rPr>
                     <w:rFonts w:ascii="Cambria Math" w:hAnsi="Cambria Math"/>
                     <w:i/>
-                    <w:lang w:val="en-US"/>
                   </w:rPr>
                 </m:ctrlPr>
               </m:sSupPr>
@@ -75,7 +70,6 @@
                 <m:r>
                   <w:rPr>
                     <w:rFonts w:ascii="Cambria Math" w:hAnsi="Cambria Math"/>
-                    <w:lang w:val="en-US"/>
                   </w:rPr>
                   <m:t>5</m:t>
                 </m:r>
@@ -84,7 +78,6 @@
                 <m:r>
                   <w:rPr>
                     <w:rFonts w:ascii="Cambria Math" w:hAnsi="Cambria Math"/>
-                    <w:lang w:val="en-US"/>
                   </w:rPr>
                   <m:t>2</m:t>
                 </m:r>
@@ -93,7 +86,6 @@
             <m:r>
               <w:rPr>
                 <w:rFonts w:ascii="Cambria Math" w:hAnsi="Cambria Math"/>
-                <w:lang w:val="en-US"/>
               </w:rPr>
               <m:t>+</m:t>
             </m:r>
@@ -103,7 +95,6 @@
                   <w:rPr>
                     <w:rFonts w:ascii="Cambria Math" w:hAnsi="Cambria Math"/>
                     <w:i/>
-                    <w:lang w:val="en-US"/>
                   </w:rPr>
                 </m:ctrlPr>
               </m:sSupPr>
@@ -111,7 +102,6 @@
                 <m:r>
                   <w:rPr>
                     <w:rFonts w:ascii="Cambria Math" w:hAnsi="Cambria Math"/>
-                    <w:lang w:val="en-US"/>
                   </w:rPr>
                   <m:t>0.5</m:t>
                 </m:r>
@@ -120,7 +110,6 @@
                 <m:r>
                   <w:rPr>
                     <w:rFonts w:ascii="Cambria Math" w:hAnsi="Cambria Math"/>
-                    <w:lang w:val="en-US"/>
                   </w:rPr>
                   <m:t>2</m:t>
                 </m:r>
@@ -131,14 +120,12 @@
         <m:r>
           <w:rPr>
             <w:rFonts w:ascii="Cambria Math" w:hAnsi="Cambria Math"/>
-            <w:lang w:val="en-US"/>
           </w:rPr>
           <m:t>⋅r≅5.025</m:t>
         </m:r>
         <m:r>
           <w:rPr>
             <w:rFonts w:ascii="Cambria Math" w:eastAsiaTheme="minorEastAsia" w:hAnsi="Cambria Math"/>
-            <w:lang w:val="en-US"/>
           </w:rPr>
           <m:t>r</m:t>
         </m:r>
@@ -147,23 +134,11 @@
     <w:p>
       <w:pPr>
         <w:spacing w:line="240" w:lineRule="auto"/>
-        <w:rPr>
-          <w:lang w:val="en-US"/>
-        </w:rPr>
-      </w:pPr>
-      <w:r>
-        <w:t>2.1.2. Two spheres</w:t>
-      </w:r>
-      <w:r>
-        <w:rPr>
-          <w:lang w:val="en-US"/>
-        </w:rPr>
-        <w:t xml:space="preserve">:   Notice there is a symmetry in this problem, and that the rings at the bases of the cylinder need to be covered, as-well as the ring along the center of the cylinder. We will place the spheres at equal distance between these rings. The sphere centers will be at </w:t>
-      </w:r>
-      <w:r>
-        <w:rPr>
-          <w:lang w:val="en-US"/>
-        </w:rPr>
+      </w:pPr>
+      <w:r>
+        <w:t xml:space="preserve">2.1.2. Two spheres:   Notice there is a symmetry in this problem, and that the rings at the bases of the cylinder need to be covered, as-well as the ring along the center of the cylinder. We will place the spheres at equal distance between these rings. The sphere centers will be at </w:t>
+      </w:r>
+      <w:r>
         <w:t xml:space="preserve">(2.5r,0,0), (7.5r, 0,0). They will have radii of </w:t>
       </w:r>
       <m:oMath>
@@ -174,7 +149,6 @@
               <w:rPr>
                 <w:rFonts w:ascii="Cambria Math" w:hAnsi="Cambria Math"/>
                 <w:i/>
-                <w:lang w:val="en-US"/>
               </w:rPr>
             </m:ctrlPr>
           </m:radPr>
@@ -186,7 +160,6 @@
                   <w:rPr>
                     <w:rFonts w:ascii="Cambria Math" w:hAnsi="Cambria Math"/>
                     <w:i/>
-                    <w:lang w:val="en-US"/>
                   </w:rPr>
                 </m:ctrlPr>
               </m:sSupPr>
@@ -194,7 +167,6 @@
                 <m:r>
                   <w:rPr>
                     <w:rFonts w:ascii="Cambria Math" w:hAnsi="Cambria Math"/>
-                    <w:lang w:val="en-US"/>
                   </w:rPr>
                   <m:t>2.5</m:t>
                 </m:r>
@@ -203,7 +175,6 @@
                 <m:r>
                   <w:rPr>
                     <w:rFonts w:ascii="Cambria Math" w:hAnsi="Cambria Math"/>
-                    <w:lang w:val="en-US"/>
                   </w:rPr>
                   <m:t>2</m:t>
                 </m:r>
@@ -212,7 +183,6 @@
             <m:r>
               <w:rPr>
                 <w:rFonts w:ascii="Cambria Math" w:hAnsi="Cambria Math"/>
-                <w:lang w:val="en-US"/>
               </w:rPr>
               <m:t>+</m:t>
             </m:r>
@@ -222,7 +192,6 @@
                   <w:rPr>
                     <w:rFonts w:ascii="Cambria Math" w:hAnsi="Cambria Math"/>
                     <w:i/>
-                    <w:lang w:val="en-US"/>
                   </w:rPr>
                 </m:ctrlPr>
               </m:sSupPr>
@@ -230,7 +199,6 @@
                 <m:r>
                   <w:rPr>
                     <w:rFonts w:ascii="Cambria Math" w:hAnsi="Cambria Math"/>
-                    <w:lang w:val="en-US"/>
                   </w:rPr>
                   <m:t>0.5</m:t>
                 </m:r>
@@ -239,7 +207,6 @@
                 <m:r>
                   <w:rPr>
                     <w:rFonts w:ascii="Cambria Math" w:hAnsi="Cambria Math"/>
-                    <w:lang w:val="en-US"/>
                   </w:rPr>
                   <m:t>2</m:t>
                 </m:r>
@@ -250,21 +217,12 @@
         <m:r>
           <w:rPr>
             <w:rFonts w:ascii="Cambria Math" w:hAnsi="Cambria Math"/>
-            <w:lang w:val="en-US"/>
           </w:rPr>
-          <m:t>⋅r≅</m:t>
-        </m:r>
-        <m:r>
-          <w:rPr>
-            <w:rFonts w:ascii="Cambria Math" w:hAnsi="Cambria Math"/>
-            <w:lang w:val="en-US"/>
-          </w:rPr>
-          <m:t>2.54</m:t>
+          <m:t>⋅r≅2.54</m:t>
         </m:r>
         <m:r>
           <w:rPr>
             <w:rFonts w:ascii="Cambria Math" w:eastAsiaTheme="minorEastAsia" w:hAnsi="Cambria Math"/>
-            <w:lang w:val="en-US"/>
           </w:rPr>
           <m:t>r</m:t>
         </m:r>
@@ -275,17 +233,21 @@
         <w:spacing w:line="240" w:lineRule="auto"/>
         <w:rPr>
           <w:rFonts w:eastAsiaTheme="minorEastAsia"/>
-          <w:lang w:val="en-US"/>
         </w:rPr>
       </w:pPr>
       <w:r>
         <w:t>2.1.3. Five spheres</w:t>
       </w:r>
       <w:r>
-        <w:rPr>
-          <w:lang w:val="en-US"/>
-        </w:rPr>
-        <w:t xml:space="preserve">: Let’s split the cylinder into 6 rings we need to cover. These rings are located at 0r,2r,4r,6r,8r and 10r. if we choose our sphere centers at ((1r,0,0),(3r,0,0)…(9r,0,0)) and give each sphere a radius of </w:t>
+        <w:t>: Let’s split the cylinder into 6 rings we need to cover. These rings are located at 0r,2r,4r,6r,8r and 10r. if we choose our sphere centers at ((1r,0,0</w:t>
+      </w:r>
+      <w:proofErr w:type="gramStart"/>
+      <w:r>
+        <w:t>),(</w:t>
+      </w:r>
+      <w:proofErr w:type="gramEnd"/>
+      <w:r>
+        <w:t xml:space="preserve">3r,0,0)…(9r,0,0)) and give each sphere a radius of </w:t>
       </w:r>
       <m:oMath>
         <m:rad>
@@ -295,7 +257,6 @@
               <w:rPr>
                 <w:rFonts w:ascii="Cambria Math" w:hAnsi="Cambria Math"/>
                 <w:i/>
-                <w:lang w:val="en-US"/>
               </w:rPr>
             </m:ctrlPr>
           </m:radPr>
@@ -304,7 +265,6 @@
             <m:r>
               <w:rPr>
                 <w:rFonts w:ascii="Cambria Math" w:hAnsi="Cambria Math"/>
-                <w:lang w:val="en-US"/>
               </w:rPr>
               <m:t>1.25</m:t>
             </m:r>
@@ -313,7 +273,6 @@
         <m:r>
           <w:rPr>
             <w:rFonts w:ascii="Cambria Math" w:hAnsi="Cambria Math"/>
-            <w:lang w:val="en-US"/>
           </w:rPr>
           <m:t>r=1.118r</m:t>
         </m:r>
@@ -321,7 +280,6 @@
       <w:r>
         <w:rPr>
           <w:rFonts w:eastAsiaTheme="minorEastAsia"/>
-          <w:lang w:val="en-US"/>
         </w:rPr>
         <w:t>, we will cover every point on the link.</w:t>
       </w:r>
@@ -329,14 +287,10 @@
     <w:p>
       <w:pPr>
         <w:spacing w:line="240" w:lineRule="auto"/>
-        <w:rPr>
-          <w:lang w:val="en-US"/>
-        </w:rPr>
       </w:pPr>
       <w:r>
         <w:rPr>
           <w:rFonts w:eastAsiaTheme="minorEastAsia"/>
-          <w:lang w:val="en-US"/>
         </w:rPr>
         <w:t xml:space="preserve">Notice, our radius is larger than </w:t>
       </w:r>
@@ -347,7 +301,6 @@
               <w:rPr>
                 <w:rFonts w:ascii="Cambria Math" w:eastAsiaTheme="minorEastAsia" w:hAnsi="Cambria Math"/>
                 <w:i/>
-                <w:lang w:val="en-US"/>
               </w:rPr>
             </m:ctrlPr>
           </m:fPr>
@@ -355,7 +308,6 @@
             <m:r>
               <w:rPr>
                 <w:rFonts w:ascii="Cambria Math" w:eastAsiaTheme="minorEastAsia" w:hAnsi="Cambria Math"/>
-                <w:lang w:val="en-US"/>
               </w:rPr>
               <m:t>10r</m:t>
             </m:r>
@@ -364,7 +316,6 @@
             <m:r>
               <w:rPr>
                 <w:rFonts w:ascii="Cambria Math" w:eastAsiaTheme="minorEastAsia" w:hAnsi="Cambria Math"/>
-                <w:lang w:val="en-US"/>
               </w:rPr>
               <m:t>2s</m:t>
             </m:r>
@@ -374,40 +325,48 @@
       <w:r>
         <w:rPr>
           <w:rFonts w:eastAsiaTheme="minorEastAsia"/>
-          <w:lang w:val="en-US"/>
-        </w:rPr>
-        <w:t xml:space="preserve"> where s is the number of spheres. This is because if we were to choose this radius. We wouldn’t be able to cover some points on the link ( the corners/bases/ the above defined rings )</w:t>
-      </w:r>
-    </w:p>
-    <w:p>
-      <w:pPr>
-        <w:spacing w:line="240" w:lineRule="auto"/>
-        <w:rPr>
-          <w:lang w:val="en-US"/>
-        </w:rPr>
+        </w:rPr>
+        <w:t xml:space="preserve"> where s is the number of spheres. This is because if we were to choose this radius. We wouldn’t be able to cover some points on the link </w:t>
+      </w:r>
+      <w:r>
+        <w:rPr>
+          <w:rFonts w:eastAsiaTheme="minorEastAsia"/>
+        </w:rPr>
+        <w:t>(the</w:t>
+      </w:r>
+      <w:r>
+        <w:rPr>
+          <w:rFonts w:eastAsiaTheme="minorEastAsia"/>
+        </w:rPr>
+        <w:t xml:space="preserve"> corners/bases/ the above defined </w:t>
+      </w:r>
+      <w:r>
+        <w:rPr>
+          <w:rFonts w:eastAsiaTheme="minorEastAsia"/>
+        </w:rPr>
+        <w:t>rings)</w:t>
+      </w:r>
+    </w:p>
+    <w:p>
+      <w:pPr>
+        <w:spacing w:line="240" w:lineRule="auto"/>
       </w:pPr>
       <w:r>
         <w:t>2.1.4. Ten spheres</w:t>
       </w:r>
       <w:r>
-        <w:rPr>
-          <w:lang w:val="en-US"/>
-        </w:rPr>
         <w:t>: As always, we pick our spheres evenly along the link, displaced from the bases, so ((0.5r,0,0),(1.5r,0,0)…(9.5r,0,0)), and we’ll try to cover all the r,2r…,10r rings.</w:t>
       </w:r>
     </w:p>
     <w:p>
       <w:pPr>
         <w:spacing w:line="240" w:lineRule="auto"/>
-        <w:rPr>
-          <w:lang w:val="en-US"/>
-        </w:rPr>
-      </w:pPr>
-      <w:r>
-        <w:rPr>
-          <w:lang w:val="en-US"/>
-        </w:rPr>
-        <w:t xml:space="preserve">So radius will be </w:t>
+      </w:pPr>
+      <w:r>
+        <w:t>So,</w:t>
+      </w:r>
+      <w:r>
+        <w:t xml:space="preserve"> radius will be </w:t>
       </w:r>
       <m:oMath>
         <m:rad>
@@ -417,7 +376,6 @@
               <w:rPr>
                 <w:rFonts w:ascii="Cambria Math" w:hAnsi="Cambria Math"/>
                 <w:i/>
-                <w:lang w:val="en-US"/>
               </w:rPr>
             </m:ctrlPr>
           </m:radPr>
@@ -426,12 +384,17 @@
             <m:r>
               <w:rPr>
                 <w:rFonts w:ascii="Cambria Math" w:hAnsi="Cambria Math"/>
-                <w:lang w:val="en-US"/>
               </w:rPr>
               <m:t>0.5</m:t>
             </m:r>
           </m:e>
         </m:rad>
+        <m:r>
+          <w:rPr>
+            <w:rFonts w:ascii="Cambria Math" w:eastAsiaTheme="minorEastAsia" w:hAnsi="Cambria Math"/>
+          </w:rPr>
+          <m:t>r</m:t>
+        </m:r>
       </m:oMath>
     </w:p>
     <w:p>
@@ -456,69 +419,1202 @@
     <w:p>
       <w:pPr>
         <w:spacing w:line="240" w:lineRule="auto"/>
-        <w:rPr>
-          <w:lang w:val="en-US"/>
-        </w:rPr>
-      </w:pPr>
-      <w:r>
-        <w:rPr>
-          <w:lang w:val="en-US"/>
-        </w:rPr>
-        <w:t>A low number of spheres means less computations, we are checking far less collisions. Remember we check all collisions of links with other links, aswell as links with each obstacle.</w:t>
-      </w:r>
-      <w:r>
-        <w:rPr>
-          <w:lang w:val="en-US"/>
-        </w:rPr>
+      </w:pPr>
+      <w:r>
+        <w:t xml:space="preserve">A low number of spheres means less computations, we are checking far less collisions. Remember we check all collisions of links with other links, </w:t>
+      </w:r>
+      <w:r>
+        <w:t>as well</w:t>
+      </w:r>
+      <w:r>
+        <w:t xml:space="preserve"> as links with each obstacle.</w:t>
+      </w:r>
+      <w:r>
         <w:t xml:space="preserve"> </w:t>
       </w:r>
       <w:r>
-        <w:rPr>
-          <w:lang w:val="en-US"/>
-        </w:rPr>
         <w:t>However, the drawback is the increase in the possibility of false positives.</w:t>
       </w:r>
     </w:p>
     <w:p>
       <w:pPr>
         <w:spacing w:line="240" w:lineRule="auto"/>
-        <w:rPr>
-          <w:lang w:val="en-US"/>
-        </w:rPr>
-      </w:pPr>
-      <w:r>
-        <w:rPr>
-          <w:lang w:val="en-US"/>
-        </w:rPr>
+      </w:pPr>
+      <w:r>
         <w:t>A higher number of spheres has a tighter boundary around the link.</w:t>
       </w:r>
     </w:p>
     <w:p>
       <w:pPr>
         <w:spacing w:line="240" w:lineRule="auto"/>
-        <w:rPr>
-          <w:lang w:val="en-US"/>
-        </w:rPr>
-      </w:pPr>
-      <w:r>
-        <w:rPr>
-          <w:lang w:val="en-US"/>
-        </w:rPr>
-        <w:t>A small number of spheres can be especially harmful in the case of checking self collisions, where two close wrists might seem as permanently touching. (we can ignore collision between two neighboring links, but the problem is still prevalent with the existence of short links, or in configurations where the robots wrist is folded in some way).</w:t>
-      </w:r>
-    </w:p>
-    <w:p>
-      <w:pPr>
-        <w:spacing w:line="240" w:lineRule="auto"/>
+      </w:pPr>
+      <w:r>
+        <w:t xml:space="preserve">A small number of spheres can be especially harmful in the case of checking </w:t>
+      </w:r>
+      <w:r>
+        <w:t>self-collisions</w:t>
+      </w:r>
+      <w:r>
+        <w:t xml:space="preserve">, where two close wrists might seem as permanently touching. (we can ignore collision between two neighboring links, but the problem is still prevalent with the existence of short links, or in configurations where the </w:t>
+      </w:r>
+      <w:r>
+        <w:t>robot’s</w:t>
+      </w:r>
+      <w:r>
+        <w:t xml:space="preserve"> wrist is folded in some way).</w:t>
+      </w:r>
+    </w:p>
+    <w:p>
+      <w:pPr>
+        <w:spacing w:line="240" w:lineRule="auto"/>
+        <w:rPr>
+          <w:rFonts w:eastAsiaTheme="minorEastAsia"/>
+          <w:b/>
+          <w:bCs/>
+        </w:rPr>
       </w:pPr>
       <w:r>
         <w:t>2.3.</w:t>
       </w:r>
-    </w:p>
-    <w:p>
-      <w:pPr>
-        <w:spacing w:line="240" w:lineRule="auto"/>
-      </w:pPr>
+      <w:r>
+        <w:t xml:space="preserve"> </w:t>
+      </w:r>
+      <w:r>
+        <w:rPr>
+          <w:b/>
+          <w:bCs/>
+        </w:rPr>
+        <w:t xml:space="preserve">The following snapshots depict the results from the given: </w:t>
+      </w:r>
+    </w:p>
+    <w:p>
+      <w:pPr>
+        <w:spacing w:line="240" w:lineRule="auto"/>
+        <w:rPr>
+          <w:b/>
+          <w:bCs/>
+        </w:rPr>
+      </w:pPr>
+      <m:oMathPara>
+        <m:oMath>
+          <m:r>
+            <m:rPr>
+              <m:sty m:val="bi"/>
+            </m:rPr>
+            <w:rPr>
+              <w:rFonts w:ascii="Cambria Math" w:hAnsi="Cambria Math"/>
+            </w:rPr>
+            <m:t>configuration= [-0.694, -1.376, -2.212,  -1.122,  1.570, -2.26]</m:t>
+          </m:r>
+        </m:oMath>
+      </m:oMathPara>
+    </w:p>
+    <w:p>
+      <w:pPr>
+        <w:pStyle w:val="ListParagraph"/>
+        <w:numPr>
+          <w:ilvl w:val="0"/>
+          <w:numId w:val="1"/>
+        </w:numPr>
+        <w:spacing w:line="240" w:lineRule="auto"/>
+      </w:pPr>
+      <m:oMath>
+        <m:r>
+          <w:rPr>
+            <w:rFonts w:ascii="Cambria Math" w:hAnsi="Cambria Math"/>
+          </w:rPr>
+          <m:t>Inflatio</m:t>
+        </m:r>
+        <m:sSub>
+          <m:sSubPr>
+            <m:ctrlPr>
+              <w:rPr>
+                <w:rFonts w:ascii="Cambria Math" w:hAnsi="Cambria Math"/>
+                <w:i/>
+              </w:rPr>
+            </m:ctrlPr>
+          </m:sSubPr>
+          <m:e>
+            <m:r>
+              <w:rPr>
+                <w:rFonts w:ascii="Cambria Math" w:hAnsi="Cambria Math"/>
+              </w:rPr>
+              <m:t>n</m:t>
+            </m:r>
+          </m:e>
+          <m:sub>
+            <m:r>
+              <w:rPr>
+                <w:rFonts w:ascii="Cambria Math" w:hAnsi="Cambria Math"/>
+              </w:rPr>
+              <m:t>factor</m:t>
+            </m:r>
+          </m:sub>
+        </m:sSub>
+        <m:r>
+          <w:rPr>
+            <w:rFonts w:ascii="Cambria Math" w:hAnsi="Cambria Math"/>
+          </w:rPr>
+          <m:t>=1</m:t>
+        </m:r>
+      </m:oMath>
+      <w:r>
+        <w:rPr>
+          <w:rFonts w:eastAsiaTheme="minorEastAsia"/>
+        </w:rPr>
+        <w:t>:</w:t>
+      </w:r>
+    </w:p>
+    <w:p>
+      <w:pPr>
+        <w:pStyle w:val="ListParagraph"/>
+        <w:spacing w:line="240" w:lineRule="auto"/>
+        <w:ind w:left="1080"/>
+      </w:pPr>
+      <w:r>
+        <w:rPr>
+          <w:noProof/>
+        </w:rPr>
+        <w:lastRenderedPageBreak/>
+        <w:drawing>
+          <wp:inline distT="0" distB="0" distL="0" distR="0" wp14:anchorId="5788D232" wp14:editId="165166B1">
+            <wp:extent cx="4909461" cy="3686175"/>
+            <wp:effectExtent l="0" t="0" r="5715" b="0"/>
+            <wp:docPr id="1627388636" name="Picture 5"/>
+            <wp:cNvGraphicFramePr>
+              <a:graphicFrameLocks xmlns:a="http://schemas.openxmlformats.org/drawingml/2006/main" noChangeAspect="1"/>
+            </wp:cNvGraphicFramePr>
+            <a:graphic xmlns:a="http://schemas.openxmlformats.org/drawingml/2006/main">
+              <a:graphicData uri="http://schemas.openxmlformats.org/drawingml/2006/picture">
+                <pic:pic xmlns:pic="http://schemas.openxmlformats.org/drawingml/2006/picture">
+                  <pic:nvPicPr>
+                    <pic:cNvPr id="0" name="Picture 27"/>
+                    <pic:cNvPicPr>
+                      <a:picLocks noChangeAspect="1" noChangeArrowheads="1"/>
+                    </pic:cNvPicPr>
+                  </pic:nvPicPr>
+                  <pic:blipFill>
+                    <a:blip r:embed="rId5">
+                      <a:extLst>
+                        <a:ext uri="{28A0092B-C50C-407E-A947-70E740481C1C}">
+                          <a14:useLocalDpi xmlns:a14="http://schemas.microsoft.com/office/drawing/2010/main" val="0"/>
+                        </a:ext>
+                      </a:extLst>
+                    </a:blip>
+                    <a:srcRect/>
+                    <a:stretch>
+                      <a:fillRect/>
+                    </a:stretch>
+                  </pic:blipFill>
+                  <pic:spPr bwMode="auto">
+                    <a:xfrm>
+                      <a:off x="0" y="0"/>
+                      <a:ext cx="4909461" cy="3686175"/>
+                    </a:xfrm>
+                    <a:prstGeom prst="rect">
+                      <a:avLst/>
+                    </a:prstGeom>
+                    <a:noFill/>
+                    <a:ln>
+                      <a:noFill/>
+                    </a:ln>
+                  </pic:spPr>
+                </pic:pic>
+              </a:graphicData>
+            </a:graphic>
+          </wp:inline>
+        </w:drawing>
+      </w:r>
+    </w:p>
+    <w:p>
+      <w:pPr>
+        <w:pStyle w:val="ListParagraph"/>
+        <w:numPr>
+          <w:ilvl w:val="0"/>
+          <w:numId w:val="1"/>
+        </w:numPr>
+        <w:spacing w:line="240" w:lineRule="auto"/>
+      </w:pPr>
+      <m:oMath>
+        <m:r>
+          <w:rPr>
+            <w:rFonts w:ascii="Cambria Math" w:hAnsi="Cambria Math"/>
+          </w:rPr>
+          <m:t>Inflatio</m:t>
+        </m:r>
+        <m:sSub>
+          <m:sSubPr>
+            <m:ctrlPr>
+              <w:rPr>
+                <w:rFonts w:ascii="Cambria Math" w:hAnsi="Cambria Math"/>
+                <w:i/>
+              </w:rPr>
+            </m:ctrlPr>
+          </m:sSubPr>
+          <m:e>
+            <m:r>
+              <w:rPr>
+                <w:rFonts w:ascii="Cambria Math" w:hAnsi="Cambria Math"/>
+              </w:rPr>
+              <m:t>n</m:t>
+            </m:r>
+          </m:e>
+          <m:sub>
+            <m:r>
+              <w:rPr>
+                <w:rFonts w:ascii="Cambria Math" w:hAnsi="Cambria Math"/>
+              </w:rPr>
+              <m:t>factor</m:t>
+            </m:r>
+          </m:sub>
+        </m:sSub>
+        <m:r>
+          <w:rPr>
+            <w:rFonts w:ascii="Cambria Math" w:hAnsi="Cambria Math"/>
+          </w:rPr>
+          <m:t>=3</m:t>
+        </m:r>
+      </m:oMath>
+      <w:r>
+        <w:rPr>
+          <w:rFonts w:eastAsiaTheme="minorEastAsia"/>
+        </w:rPr>
+        <w:t>:</w:t>
+      </w:r>
+    </w:p>
+    <w:p>
+      <w:pPr>
+        <w:spacing w:line="240" w:lineRule="auto"/>
+        <w:ind w:left="720"/>
+      </w:pPr>
+      <w:r>
+        <w:rPr>
+          <w:noProof/>
+        </w:rPr>
+        <w:drawing>
+          <wp:inline distT="0" distB="0" distL="0" distR="0" wp14:anchorId="6245FCC2" wp14:editId="4E9CCB85">
+            <wp:extent cx="4800600" cy="3604439"/>
+            <wp:effectExtent l="0" t="0" r="0" b="0"/>
+            <wp:docPr id="1961299625" name="Picture 6"/>
+            <wp:cNvGraphicFramePr>
+              <a:graphicFrameLocks xmlns:a="http://schemas.openxmlformats.org/drawingml/2006/main" noChangeAspect="1"/>
+            </wp:cNvGraphicFramePr>
+            <a:graphic xmlns:a="http://schemas.openxmlformats.org/drawingml/2006/main">
+              <a:graphicData uri="http://schemas.openxmlformats.org/drawingml/2006/picture">
+                <pic:pic xmlns:pic="http://schemas.openxmlformats.org/drawingml/2006/picture">
+                  <pic:nvPicPr>
+                    <pic:cNvPr id="0" name="Picture 29"/>
+                    <pic:cNvPicPr>
+                      <a:picLocks noChangeAspect="1" noChangeArrowheads="1"/>
+                    </pic:cNvPicPr>
+                  </pic:nvPicPr>
+                  <pic:blipFill>
+                    <a:blip r:embed="rId6">
+                      <a:extLst>
+                        <a:ext uri="{28A0092B-C50C-407E-A947-70E740481C1C}">
+                          <a14:useLocalDpi xmlns:a14="http://schemas.microsoft.com/office/drawing/2010/main" val="0"/>
+                        </a:ext>
+                      </a:extLst>
+                    </a:blip>
+                    <a:srcRect/>
+                    <a:stretch>
+                      <a:fillRect/>
+                    </a:stretch>
+                  </pic:blipFill>
+                  <pic:spPr bwMode="auto">
+                    <a:xfrm>
+                      <a:off x="0" y="0"/>
+                      <a:ext cx="4803938" cy="3606945"/>
+                    </a:xfrm>
+                    <a:prstGeom prst="rect">
+                      <a:avLst/>
+                    </a:prstGeom>
+                    <a:noFill/>
+                    <a:ln>
+                      <a:noFill/>
+                    </a:ln>
+                  </pic:spPr>
+                </pic:pic>
+              </a:graphicData>
+            </a:graphic>
+          </wp:inline>
+        </w:drawing>
+      </w:r>
+    </w:p>
+    <w:p>
+      <w:pPr>
+        <w:pStyle w:val="ListParagraph"/>
+      </w:pPr>
+    </w:p>
+    <w:p>
+      <w:pPr>
+        <w:spacing w:line="240" w:lineRule="auto"/>
+      </w:pPr>
+      <w:r>
+        <w:t xml:space="preserve">3.1 </w:t>
+      </w:r>
+      <w:r>
+        <w:rPr>
+          <w:b/>
+          <w:bCs/>
+        </w:rPr>
+        <w:t xml:space="preserve">after implementing the </w:t>
+      </w:r>
+      <m:oMath>
+        <m:r>
+          <m:rPr>
+            <m:sty m:val="bi"/>
+          </m:rPr>
+          <w:rPr>
+            <w:rFonts w:ascii="Cambria Math" w:hAnsi="Cambria Math"/>
+          </w:rPr>
+          <m:t>is_in_collision()</m:t>
+        </m:r>
+      </m:oMath>
+      <w:r>
+        <w:rPr>
+          <w:rFonts w:eastAsiaTheme="minorEastAsia"/>
+          <w:b/>
+          <w:bCs/>
+        </w:rPr>
+        <w:t xml:space="preserve"> function, here are</w:t>
+      </w:r>
+      <w:r>
+        <w:rPr>
+          <w:b/>
+          <w:bCs/>
+        </w:rPr>
+        <w:t xml:space="preserve"> e</w:t>
+      </w:r>
+      <w:r>
+        <w:rPr>
+          <w:b/>
+          <w:bCs/>
+        </w:rPr>
+        <w:t>xamples of configuration which are in collision / not in collision:</w:t>
+      </w:r>
+    </w:p>
+    <w:p>
+      <w:pPr>
+        <w:spacing w:line="240" w:lineRule="auto"/>
+      </w:pPr>
+      <w:r>
+        <w:t>a. an example of a configuration in collision:</w:t>
+      </w:r>
+    </w:p>
+    <w:p>
+      <w:pPr>
+        <w:spacing w:line="240" w:lineRule="auto"/>
+      </w:pPr>
+      <w:r>
+        <w:rPr>
+          <w:noProof/>
+        </w:rPr>
+        <w:lastRenderedPageBreak/>
+        <w:drawing>
+          <wp:inline distT="0" distB="0" distL="0" distR="0" wp14:anchorId="4EB8258B" wp14:editId="5758E62E">
+            <wp:extent cx="5731510" cy="4303395"/>
+            <wp:effectExtent l="0" t="0" r="2540" b="1905"/>
+            <wp:docPr id="2091213852" name="Picture 8"/>
+            <wp:cNvGraphicFramePr>
+              <a:graphicFrameLocks xmlns:a="http://schemas.openxmlformats.org/drawingml/2006/main" noChangeAspect="1"/>
+            </wp:cNvGraphicFramePr>
+            <a:graphic xmlns:a="http://schemas.openxmlformats.org/drawingml/2006/main">
+              <a:graphicData uri="http://schemas.openxmlformats.org/drawingml/2006/picture">
+                <pic:pic xmlns:pic="http://schemas.openxmlformats.org/drawingml/2006/picture">
+                  <pic:nvPicPr>
+                    <pic:cNvPr id="0" name="Picture 33"/>
+                    <pic:cNvPicPr>
+                      <a:picLocks noChangeAspect="1" noChangeArrowheads="1"/>
+                    </pic:cNvPicPr>
+                  </pic:nvPicPr>
+                  <pic:blipFill>
+                    <a:blip r:embed="rId7">
+                      <a:extLst>
+                        <a:ext uri="{28A0092B-C50C-407E-A947-70E740481C1C}">
+                          <a14:useLocalDpi xmlns:a14="http://schemas.microsoft.com/office/drawing/2010/main" val="0"/>
+                        </a:ext>
+                      </a:extLst>
+                    </a:blip>
+                    <a:srcRect/>
+                    <a:stretch>
+                      <a:fillRect/>
+                    </a:stretch>
+                  </pic:blipFill>
+                  <pic:spPr bwMode="auto">
+                    <a:xfrm>
+                      <a:off x="0" y="0"/>
+                      <a:ext cx="5731510" cy="4303395"/>
+                    </a:xfrm>
+                    <a:prstGeom prst="rect">
+                      <a:avLst/>
+                    </a:prstGeom>
+                    <a:noFill/>
+                    <a:ln>
+                      <a:noFill/>
+                    </a:ln>
+                  </pic:spPr>
+                </pic:pic>
+              </a:graphicData>
+            </a:graphic>
+          </wp:inline>
+        </w:drawing>
+      </w:r>
+    </w:p>
+    <w:p>
+      <w:pPr>
+        <w:spacing w:line="240" w:lineRule="auto"/>
+      </w:pPr>
+      <w:r>
+        <w:t>b. an example of a configuration which is not in collision:</w:t>
+      </w:r>
+    </w:p>
+    <w:p>
+      <w:pPr>
+        <w:spacing w:line="240" w:lineRule="auto"/>
+      </w:pPr>
+      <w:r>
+        <w:rPr>
+          <w:noProof/>
+        </w:rPr>
+        <w:drawing>
+          <wp:inline distT="0" distB="0" distL="0" distR="0" wp14:anchorId="56E6093C" wp14:editId="640EE0B3">
+            <wp:extent cx="5239295" cy="3933825"/>
+            <wp:effectExtent l="0" t="0" r="0" b="0"/>
+            <wp:docPr id="643791054" name="Picture 7"/>
+            <wp:cNvGraphicFramePr>
+              <a:graphicFrameLocks xmlns:a="http://schemas.openxmlformats.org/drawingml/2006/main" noChangeAspect="1"/>
+            </wp:cNvGraphicFramePr>
+            <a:graphic xmlns:a="http://schemas.openxmlformats.org/drawingml/2006/main">
+              <a:graphicData uri="http://schemas.openxmlformats.org/drawingml/2006/picture">
+                <pic:pic xmlns:pic="http://schemas.openxmlformats.org/drawingml/2006/picture">
+                  <pic:nvPicPr>
+                    <pic:cNvPr id="0" name="Picture 31"/>
+                    <pic:cNvPicPr>
+                      <a:picLocks noChangeAspect="1" noChangeArrowheads="1"/>
+                    </pic:cNvPicPr>
+                  </pic:nvPicPr>
+                  <pic:blipFill>
+                    <a:blip r:embed="rId8">
+                      <a:extLst>
+                        <a:ext uri="{28A0092B-C50C-407E-A947-70E740481C1C}">
+                          <a14:useLocalDpi xmlns:a14="http://schemas.microsoft.com/office/drawing/2010/main" val="0"/>
+                        </a:ext>
+                      </a:extLst>
+                    </a:blip>
+                    <a:srcRect/>
+                    <a:stretch>
+                      <a:fillRect/>
+                    </a:stretch>
+                  </pic:blipFill>
+                  <pic:spPr bwMode="auto">
+                    <a:xfrm>
+                      <a:off x="0" y="0"/>
+                      <a:ext cx="5244792" cy="3937952"/>
+                    </a:xfrm>
+                    <a:prstGeom prst="rect">
+                      <a:avLst/>
+                    </a:prstGeom>
+                    <a:noFill/>
+                    <a:ln>
+                      <a:noFill/>
+                    </a:ln>
+                  </pic:spPr>
+                </pic:pic>
+              </a:graphicData>
+            </a:graphic>
+          </wp:inline>
+        </w:drawing>
+      </w:r>
+    </w:p>
+    <w:p>
+      <w:pPr>
+        <w:spacing w:line="240" w:lineRule="auto"/>
+      </w:pPr>
+      <w:r>
+        <w:lastRenderedPageBreak/>
+        <w:t>3.</w:t>
+      </w:r>
+      <w:r>
+        <w:t>2</w:t>
+      </w:r>
+      <w:r>
+        <w:t xml:space="preserve"> </w:t>
+      </w:r>
+      <w:r>
+        <w:rPr>
+          <w:b/>
+          <w:bCs/>
+        </w:rPr>
+        <w:t xml:space="preserve">after </w:t>
+      </w:r>
+      <w:r>
+        <w:rPr>
+          <w:b/>
+          <w:bCs/>
+        </w:rPr>
+        <w:t>adding a check to</w:t>
+      </w:r>
+      <w:r>
+        <w:rPr>
+          <w:b/>
+          <w:bCs/>
+        </w:rPr>
+        <w:t xml:space="preserve"> the </w:t>
+      </w:r>
+      <m:oMath>
+        <m:r>
+          <m:rPr>
+            <m:sty m:val="bi"/>
+          </m:rPr>
+          <w:rPr>
+            <w:rFonts w:ascii="Cambria Math" w:hAnsi="Cambria Math"/>
+          </w:rPr>
+          <m:t>is_in_collision()</m:t>
+        </m:r>
+      </m:oMath>
+      <w:r>
+        <w:rPr>
+          <w:rFonts w:eastAsiaTheme="minorEastAsia"/>
+          <w:b/>
+          <w:bCs/>
+        </w:rPr>
+        <w:t xml:space="preserve"> function</w:t>
+      </w:r>
+      <w:r>
+        <w:rPr>
+          <w:rFonts w:eastAsiaTheme="minorEastAsia"/>
+          <w:b/>
+          <w:bCs/>
+        </w:rPr>
+        <w:t xml:space="preserve"> that considers collisions with the floor</w:t>
+      </w:r>
+      <w:r>
+        <w:rPr>
+          <w:rFonts w:eastAsiaTheme="minorEastAsia"/>
+          <w:b/>
+          <w:bCs/>
+        </w:rPr>
+        <w:t>, here are</w:t>
+      </w:r>
+      <w:r>
+        <w:rPr>
+          <w:b/>
+          <w:bCs/>
+        </w:rPr>
+        <w:t xml:space="preserve"> examples of configuration which are in collision / not in collision:</w:t>
+      </w:r>
+    </w:p>
+    <w:p>
+      <w:pPr>
+        <w:spacing w:line="240" w:lineRule="auto"/>
+      </w:pPr>
+      <w:r>
+        <w:t>a. an example of a configuration in collision</w:t>
+      </w:r>
+      <w:r>
+        <w:t xml:space="preserve"> with an obstacle</w:t>
+      </w:r>
+      <w:r>
+        <w:t>:</w:t>
+      </w:r>
+    </w:p>
+    <w:p>
+      <w:pPr>
+        <w:spacing w:line="240" w:lineRule="auto"/>
+      </w:pPr>
+      <w:r>
+        <w:rPr>
+          <w:noProof/>
+        </w:rPr>
+        <w:drawing>
+          <wp:inline distT="0" distB="0" distL="0" distR="0" wp14:anchorId="695A9F0A" wp14:editId="1050CB4F">
+            <wp:extent cx="4807973" cy="3609975"/>
+            <wp:effectExtent l="0" t="0" r="0" b="0"/>
+            <wp:docPr id="1006210236" name="Picture 10"/>
+            <wp:cNvGraphicFramePr>
+              <a:graphicFrameLocks xmlns:a="http://schemas.openxmlformats.org/drawingml/2006/main" noChangeAspect="1"/>
+            </wp:cNvGraphicFramePr>
+            <a:graphic xmlns:a="http://schemas.openxmlformats.org/drawingml/2006/main">
+              <a:graphicData uri="http://schemas.openxmlformats.org/drawingml/2006/picture">
+                <pic:pic xmlns:pic="http://schemas.openxmlformats.org/drawingml/2006/picture">
+                  <pic:nvPicPr>
+                    <pic:cNvPr id="0" name="Picture 37"/>
+                    <pic:cNvPicPr>
+                      <a:picLocks noChangeAspect="1" noChangeArrowheads="1"/>
+                    </pic:cNvPicPr>
+                  </pic:nvPicPr>
+                  <pic:blipFill>
+                    <a:blip r:embed="rId9">
+                      <a:extLst>
+                        <a:ext uri="{28A0092B-C50C-407E-A947-70E740481C1C}">
+                          <a14:useLocalDpi xmlns:a14="http://schemas.microsoft.com/office/drawing/2010/main" val="0"/>
+                        </a:ext>
+                      </a:extLst>
+                    </a:blip>
+                    <a:srcRect/>
+                    <a:stretch>
+                      <a:fillRect/>
+                    </a:stretch>
+                  </pic:blipFill>
+                  <pic:spPr bwMode="auto">
+                    <a:xfrm>
+                      <a:off x="0" y="0"/>
+                      <a:ext cx="4814119" cy="3614590"/>
+                    </a:xfrm>
+                    <a:prstGeom prst="rect">
+                      <a:avLst/>
+                    </a:prstGeom>
+                    <a:noFill/>
+                    <a:ln>
+                      <a:noFill/>
+                    </a:ln>
+                  </pic:spPr>
+                </pic:pic>
+              </a:graphicData>
+            </a:graphic>
+          </wp:inline>
+        </w:drawing>
+      </w:r>
+    </w:p>
+    <w:p>
+      <w:pPr>
+        <w:spacing w:line="240" w:lineRule="auto"/>
+      </w:pPr>
+      <w:r>
+        <w:t>b.</w:t>
+      </w:r>
+      <w:r>
+        <w:t xml:space="preserve"> </w:t>
+      </w:r>
+      <w:r>
+        <w:t>an example of a configuration which is not in collision:</w:t>
+      </w:r>
+    </w:p>
+    <w:p>
+      <w:pPr>
+        <w:spacing w:line="240" w:lineRule="auto"/>
+      </w:pPr>
+      <w:r>
+        <w:rPr>
+          <w:noProof/>
+        </w:rPr>
+        <w:drawing>
+          <wp:inline distT="0" distB="0" distL="0" distR="0" wp14:anchorId="517848AC" wp14:editId="254CB666">
+            <wp:extent cx="5150494" cy="3867150"/>
+            <wp:effectExtent l="0" t="0" r="0" b="0"/>
+            <wp:docPr id="1862192780" name="Picture 9"/>
+            <wp:cNvGraphicFramePr>
+              <a:graphicFrameLocks xmlns:a="http://schemas.openxmlformats.org/drawingml/2006/main" noChangeAspect="1"/>
+            </wp:cNvGraphicFramePr>
+            <a:graphic xmlns:a="http://schemas.openxmlformats.org/drawingml/2006/main">
+              <a:graphicData uri="http://schemas.openxmlformats.org/drawingml/2006/picture">
+                <pic:pic xmlns:pic="http://schemas.openxmlformats.org/drawingml/2006/picture">
+                  <pic:nvPicPr>
+                    <pic:cNvPr id="0" name="Picture 35"/>
+                    <pic:cNvPicPr>
+                      <a:picLocks noChangeAspect="1" noChangeArrowheads="1"/>
+                    </pic:cNvPicPr>
+                  </pic:nvPicPr>
+                  <pic:blipFill>
+                    <a:blip r:embed="rId10">
+                      <a:extLst>
+                        <a:ext uri="{28A0092B-C50C-407E-A947-70E740481C1C}">
+                          <a14:useLocalDpi xmlns:a14="http://schemas.microsoft.com/office/drawing/2010/main" val="0"/>
+                        </a:ext>
+                      </a:extLst>
+                    </a:blip>
+                    <a:srcRect/>
+                    <a:stretch>
+                      <a:fillRect/>
+                    </a:stretch>
+                  </pic:blipFill>
+                  <pic:spPr bwMode="auto">
+                    <a:xfrm>
+                      <a:off x="0" y="0"/>
+                      <a:ext cx="5153938" cy="3869736"/>
+                    </a:xfrm>
+                    <a:prstGeom prst="rect">
+                      <a:avLst/>
+                    </a:prstGeom>
+                    <a:noFill/>
+                    <a:ln>
+                      <a:noFill/>
+                    </a:ln>
+                  </pic:spPr>
+                </pic:pic>
+              </a:graphicData>
+            </a:graphic>
+          </wp:inline>
+        </w:drawing>
+      </w:r>
+    </w:p>
+    <w:p>
+      <w:pPr>
+        <w:spacing w:line="240" w:lineRule="auto"/>
+      </w:pPr>
+    </w:p>
+    <w:p>
+      <w:pPr>
+        <w:pStyle w:val="ListParagraph"/>
+        <w:numPr>
+          <w:ilvl w:val="0"/>
+          <w:numId w:val="2"/>
+        </w:numPr>
+        <w:spacing w:line="240" w:lineRule="auto"/>
+        <w:rPr>
+          <w:vanish/>
+        </w:rPr>
+      </w:pPr>
+    </w:p>
+    <w:p>
+      <w:pPr>
+        <w:pStyle w:val="ListParagraph"/>
+        <w:numPr>
+          <w:ilvl w:val="0"/>
+          <w:numId w:val="2"/>
+        </w:numPr>
+        <w:spacing w:line="240" w:lineRule="auto"/>
+        <w:rPr>
+          <w:vanish/>
+        </w:rPr>
+      </w:pPr>
+    </w:p>
+    <w:p>
+      <w:pPr>
+        <w:pStyle w:val="ListParagraph"/>
+        <w:numPr>
+          <w:ilvl w:val="0"/>
+          <w:numId w:val="2"/>
+        </w:numPr>
+        <w:spacing w:line="240" w:lineRule="auto"/>
+        <w:rPr>
+          <w:vanish/>
+        </w:rPr>
+      </w:pPr>
+    </w:p>
+    <w:p>
+      <w:pPr>
+        <w:pStyle w:val="ListParagraph"/>
+        <w:numPr>
+          <w:ilvl w:val="0"/>
+          <w:numId w:val="2"/>
+        </w:numPr>
+        <w:spacing w:line="240" w:lineRule="auto"/>
+        <w:rPr>
+          <w:b/>
+          <w:bCs/>
+        </w:rPr>
+      </w:pPr>
+      <w:r>
+        <w:rPr>
+          <w:b/>
+          <w:bCs/>
+        </w:rPr>
+        <w:t xml:space="preserve">Change the parameter </w:t>
+      </w:r>
+      <m:oMath>
+        <m:r>
+          <m:rPr>
+            <m:sty m:val="bi"/>
+          </m:rPr>
+          <w:rPr>
+            <w:rFonts w:ascii="Cambria Math" w:hAnsi="Cambria Math"/>
+          </w:rPr>
+          <m:t>self.resolution</m:t>
+        </m:r>
+      </m:oMath>
+      <w:r>
+        <w:rPr>
+          <w:b/>
+          <w:bCs/>
+        </w:rPr>
+        <w:t xml:space="preserve"> such that the local planner returns </w:t>
+      </w:r>
+      <w:r>
+        <w:rPr>
+          <w:b/>
+          <w:bCs/>
+        </w:rPr>
+        <w:t xml:space="preserve">(1) </w:t>
+      </w:r>
+      <w:r>
+        <w:rPr>
+          <w:b/>
+          <w:bCs/>
+        </w:rPr>
+        <w:t>True</w:t>
+      </w:r>
+      <w:r>
+        <w:rPr>
+          <w:b/>
+          <w:bCs/>
+        </w:rPr>
+        <w:t>,</w:t>
+      </w:r>
+      <w:r>
+        <w:rPr>
+          <w:b/>
+          <w:bCs/>
+        </w:rPr>
+        <w:t xml:space="preserve"> (2) False.</w:t>
+      </w:r>
+      <w:r>
+        <w:rPr>
+          <w:b/>
+          <w:bCs/>
+        </w:rPr>
+        <w:t xml:space="preserve"> Use the following configurations:</w:t>
+      </w:r>
+    </w:p>
+    <w:p>
+      <w:pPr>
+        <w:pStyle w:val="ListParagraph"/>
+        <w:numPr>
+          <w:ilvl w:val="0"/>
+          <w:numId w:val="4"/>
+        </w:numPr>
+        <w:spacing w:line="240" w:lineRule="auto"/>
+        <w:rPr>
+          <w:b/>
+          <w:bCs/>
+        </w:rPr>
+      </w:pPr>
+      <m:oMath>
+        <m:r>
+          <m:rPr>
+            <m:sty m:val="bi"/>
+          </m:rPr>
+          <w:rPr>
+            <w:rFonts w:ascii="Cambria Math" w:hAnsi="Cambria Math"/>
+          </w:rPr>
+          <m:t>conf</m:t>
+        </m:r>
+        <m:r>
+          <m:rPr>
+            <m:sty m:val="bi"/>
+          </m:rPr>
+          <w:rPr>
+            <w:rFonts w:ascii="Cambria Math" w:hAnsi="Cambria Math"/>
+          </w:rPr>
+          <m:t>1: [80, -72, 101, -120, -90, -10] [deg],</m:t>
+        </m:r>
+      </m:oMath>
+      <w:r>
+        <w:rPr>
+          <w:b/>
+          <w:bCs/>
+        </w:rPr>
+        <w:t xml:space="preserve">  </w:t>
+      </w:r>
+    </w:p>
+    <w:p>
+      <w:pPr>
+        <w:pStyle w:val="ListParagraph"/>
+        <w:numPr>
+          <w:ilvl w:val="0"/>
+          <w:numId w:val="4"/>
+        </w:numPr>
+        <w:spacing w:line="240" w:lineRule="auto"/>
+        <w:rPr>
+          <w:b/>
+          <w:bCs/>
+        </w:rPr>
+      </w:pPr>
+      <m:oMath>
+        <m:r>
+          <m:rPr>
+            <m:sty m:val="bi"/>
+          </m:rPr>
+          <w:rPr>
+            <w:rFonts w:ascii="Cambria Math" w:hAnsi="Cambria Math"/>
+          </w:rPr>
+          <m:t xml:space="preserve">conf2: [20, -90, 90, -90, -90, -10][deg].  </m:t>
+        </m:r>
+      </m:oMath>
+    </w:p>
+    <w:p>
+      <w:pPr>
+        <w:spacing w:line="240" w:lineRule="auto"/>
+        <w:ind w:left="360"/>
+      </w:pPr>
+    </w:p>
+    <w:p>
+      <w:pPr>
+        <w:pStyle w:val="ListParagraph"/>
+        <w:numPr>
+          <w:ilvl w:val="0"/>
+          <w:numId w:val="6"/>
+        </w:numPr>
+        <w:spacing w:line="240" w:lineRule="auto"/>
+      </w:pPr>
+      <w:r>
+        <w:t xml:space="preserve">An example where </w:t>
+      </w:r>
+      <w:r>
+        <w:t>the local planner returns True:</w:t>
+      </w:r>
+    </w:p>
+    <w:p>
+      <w:pPr>
+        <w:pStyle w:val="ListParagraph"/>
+        <w:spacing w:line="240" w:lineRule="auto"/>
+      </w:pPr>
+      <w:commentRangeStart w:id="0"/>
+      <w:r>
+        <w:rPr>
+          <w:highlight w:val="red"/>
+        </w:rPr>
+        <w:t xml:space="preserve">When </w:t>
+      </w:r>
+      <m:oMath>
+        <m:r>
+          <w:rPr>
+            <w:rFonts w:ascii="Cambria Math" w:hAnsi="Cambria Math"/>
+            <w:highlight w:val="red"/>
+          </w:rPr>
+          <m:t>self.resolution=0.</m:t>
+        </m:r>
+        <m:r>
+          <w:rPr>
+            <w:rFonts w:ascii="Cambria Math" w:hAnsi="Cambria Math"/>
+          </w:rPr>
+          <m:t>000001</m:t>
+        </m:r>
+      </m:oMath>
+      <w:r>
+        <w:rPr>
+          <w:rFonts w:eastAsiaTheme="minorEastAsia"/>
+          <w:highlight w:val="red"/>
+        </w:rPr>
+        <w:t xml:space="preserve"> we received that the number of configurations to check was: </w:t>
+      </w:r>
+      <m:oMath>
+        <m:r>
+          <w:rPr>
+            <w:rFonts w:ascii="Cambria Math" w:eastAsiaTheme="minorEastAsia" w:hAnsi="Cambria Math"/>
+          </w:rPr>
+          <m:t>10</m:t>
+        </m:r>
+        <m:r>
+          <w:rPr>
+            <w:rFonts w:ascii="Cambria Math" w:eastAsiaTheme="minorEastAsia" w:hAnsi="Cambria Math"/>
+          </w:rPr>
+          <m:t>0</m:t>
+        </m:r>
+        <m:r>
+          <w:rPr>
+            <w:rFonts w:ascii="Cambria Math" w:eastAsiaTheme="minorEastAsia" w:hAnsi="Cambria Math"/>
+          </w:rPr>
+          <m:t>4719</m:t>
+        </m:r>
+      </m:oMath>
+      <w:r>
+        <w:rPr>
+          <w:rFonts w:eastAsiaTheme="minorEastAsia"/>
+          <w:highlight w:val="red"/>
+        </w:rPr>
+        <w:t xml:space="preserve">and the local planner returned: </w:t>
+      </w:r>
+      <m:oMath>
+        <m:r>
+          <w:rPr>
+            <w:rFonts w:ascii="Cambria Math" w:eastAsiaTheme="minorEastAsia" w:hAnsi="Cambria Math"/>
+            <w:highlight w:val="red"/>
+          </w:rPr>
+          <m:t>True</m:t>
+        </m:r>
+      </m:oMath>
+      <w:r>
+        <w:rPr>
+          <w:rFonts w:eastAsiaTheme="minorEastAsia"/>
+          <w:highlight w:val="red"/>
+        </w:rPr>
+        <w:t>.</w:t>
+      </w:r>
+      <w:commentRangeEnd w:id="0"/>
+      <w:r>
+        <w:rPr>
+          <w:rStyle w:val="CommentReference"/>
+        </w:rPr>
+        <w:commentReference w:id="0"/>
+      </w:r>
+    </w:p>
+    <w:p>
+      <w:pPr>
+        <w:pStyle w:val="ListParagraph"/>
+        <w:numPr>
+          <w:ilvl w:val="0"/>
+          <w:numId w:val="6"/>
+        </w:numPr>
+        <w:spacing w:line="240" w:lineRule="auto"/>
+      </w:pPr>
+      <w:r>
+        <w:t xml:space="preserve">An example where the local planner returns </w:t>
+      </w:r>
+      <w:r>
+        <w:t>False</w:t>
+      </w:r>
+      <w:r>
+        <w:t>:</w:t>
+      </w:r>
+    </w:p>
+    <w:p>
+      <w:pPr>
+        <w:pStyle w:val="ListParagraph"/>
+        <w:spacing w:line="240" w:lineRule="auto"/>
+      </w:pPr>
+      <w:r>
+        <w:t xml:space="preserve">When </w:t>
+      </w:r>
+      <m:oMath>
+        <m:r>
+          <w:rPr>
+            <w:rFonts w:ascii="Cambria Math" w:hAnsi="Cambria Math"/>
+          </w:rPr>
+          <m:t>self.resolution=0.1</m:t>
+        </m:r>
+      </m:oMath>
+      <w:r>
+        <w:rPr>
+          <w:rFonts w:eastAsiaTheme="minorEastAsia"/>
+        </w:rPr>
+        <w:t xml:space="preserve"> we received that the number of configurations to check was: </w:t>
+      </w:r>
+      <m:oMath>
+        <m:r>
+          <w:rPr>
+            <w:rFonts w:ascii="Cambria Math" w:eastAsiaTheme="minorEastAsia" w:hAnsi="Cambria Math"/>
+          </w:rPr>
+          <m:t>10</m:t>
+        </m:r>
+      </m:oMath>
+      <w:r>
+        <w:rPr>
+          <w:rFonts w:eastAsiaTheme="minorEastAsia"/>
+        </w:rPr>
+        <w:t xml:space="preserve"> and the local planner returned: </w:t>
+      </w:r>
+      <m:oMath>
+        <m:r>
+          <w:rPr>
+            <w:rFonts w:ascii="Cambria Math" w:eastAsiaTheme="minorEastAsia" w:hAnsi="Cambria Math"/>
+          </w:rPr>
+          <m:t>False</m:t>
+        </m:r>
+      </m:oMath>
+      <w:r>
+        <w:rPr>
+          <w:rFonts w:eastAsiaTheme="minorEastAsia"/>
+        </w:rPr>
+        <w:t>.</w:t>
+      </w:r>
+    </w:p>
+    <w:p>
+      <w:pPr>
+        <w:spacing w:line="240" w:lineRule="auto"/>
+        <w:ind w:left="720"/>
+      </w:pPr>
+    </w:p>
+    <w:p>
+      <w:pPr>
+        <w:pStyle w:val="ListParagraph"/>
+        <w:numPr>
+          <w:ilvl w:val="0"/>
+          <w:numId w:val="2"/>
+        </w:numPr>
+        <w:spacing w:line="240" w:lineRule="auto"/>
+        <w:rPr>
+          <w:b/>
+          <w:bCs/>
+        </w:rPr>
+      </w:pPr>
+      <w:r>
+        <w:rPr>
+          <w:b/>
+          <w:bCs/>
+        </w:rPr>
+        <w:t xml:space="preserve">For each sample in </w:t>
+      </w:r>
+      <m:oMath>
+        <m:r>
+          <m:rPr>
+            <m:sty m:val="bi"/>
+          </m:rPr>
+          <w:rPr>
+            <w:rFonts w:ascii="Cambria Math" w:hAnsi="Cambria Math"/>
+          </w:rPr>
+          <m:t>random_samples_100</m:t>
+        </m:r>
+        <m:r>
+          <m:rPr>
+            <m:sty m:val="bi"/>
+          </m:rPr>
+          <w:rPr>
+            <w:rFonts w:ascii="Cambria Math" w:hAnsi="Cambria Math"/>
+          </w:rPr>
+          <m:t>k.npy</m:t>
+        </m:r>
+      </m:oMath>
+      <w:r>
+        <w:rPr>
+          <w:rFonts w:eastAsiaTheme="minorEastAsia"/>
+          <w:b/>
+          <w:bCs/>
+        </w:rPr>
+        <w:t xml:space="preserve"> compute if it’s in collision using different inflation factors, and plot the overall computation time as a function of the radius used and the number of FN as a function used in range of inflation factor </w:t>
+      </w:r>
+      <m:oMath>
+        <m:r>
+          <m:rPr>
+            <m:sty m:val="bi"/>
+          </m:rPr>
+          <w:rPr>
+            <w:rFonts w:ascii="Cambria Math" w:eastAsiaTheme="minorEastAsia" w:hAnsi="Cambria Math"/>
+          </w:rPr>
+          <m:t>[ 1.0, 1.8 ]</m:t>
+        </m:r>
+      </m:oMath>
+      <w:r>
+        <w:rPr>
+          <w:rFonts w:eastAsiaTheme="minorEastAsia"/>
+          <w:b/>
+          <w:bCs/>
+        </w:rPr>
+        <w:t xml:space="preserve"> in intervals of </w:t>
+      </w:r>
+      <m:oMath>
+        <m:r>
+          <m:rPr>
+            <m:sty m:val="bi"/>
+          </m:rPr>
+          <w:rPr>
+            <w:rFonts w:ascii="Cambria Math" w:eastAsiaTheme="minorEastAsia" w:hAnsi="Cambria Math"/>
+          </w:rPr>
+          <m:t>0.1</m:t>
+        </m:r>
+      </m:oMath>
+      <w:r>
+        <w:rPr>
+          <w:rFonts w:eastAsiaTheme="minorEastAsia"/>
+          <w:b/>
+          <w:bCs/>
+        </w:rPr>
+        <w:t>:</w:t>
+      </w:r>
+    </w:p>
+    <w:p>
+      <w:pPr>
+        <w:pStyle w:val="ListParagraph"/>
+        <w:spacing w:line="240" w:lineRule="auto"/>
+        <w:ind w:left="360"/>
+      </w:pPr>
+      <w:r>
+        <w:rPr>
+          <w:rFonts w:eastAsiaTheme="minorEastAsia"/>
+        </w:rPr>
+        <w:t>Here’s the required plot:</w:t>
+      </w:r>
     </w:p>
     <w:sectPr>
       <w:pgSz w:w="11906" w:h="16838"/>
@@ -530,8 +1626,633 @@
 </w:document>
 </file>
 
+<file path=word/comments.xml><?xml version="1.0" encoding="utf-8"?>
+<w:comments xmlns:wpc="http://schemas.microsoft.com/office/word/2010/wordprocessingCanvas" xmlns:cx="http://schemas.microsoft.com/office/drawing/2014/chartex" xmlns:cx1="http://schemas.microsoft.com/office/drawing/2015/9/8/chartex" xmlns:cx2="http://schemas.microsoft.com/office/drawing/2015/10/21/chartex" xmlns:cx3="http://schemas.microsoft.com/office/drawing/2016/5/9/chartex" xmlns:cx4="http://schemas.microsoft.com/office/drawing/2016/5/10/chartex" xmlns:cx5="http://schemas.microsoft.com/office/drawing/2016/5/11/chartex" xmlns:cx6="http://schemas.microsoft.com/office/drawing/2016/5/12/chartex" xmlns:cx7="http://schemas.microsoft.com/office/drawing/2016/5/13/chartex" xmlns:cx8="http://schemas.microsoft.com/office/drawing/2016/5/14/chartex" xmlns:mc="http://schemas.openxmlformats.org/markup-compatibility/2006" xmlns:aink="http://schemas.microsoft.com/office/drawing/2016/ink" xmlns:am3d="http://schemas.microsoft.com/office/drawing/2017/model3d" xmlns:o="urn:schemas-microsoft-com:office:office" xmlns:oel="http://schemas.microsoft.com/office/2019/extlst" xmlns:r="http://schemas.openxmlformats.org/officeDocument/2006/relationships" xmlns:m="http://schemas.openxmlformats.org/officeDocument/2006/math" xmlns:v="urn:schemas-microsoft-com:vml" xmlns:wp14="http://schemas.microsoft.com/office/word/2010/wordprocessingDrawing" xmlns:wp="http://schemas.openxmlformats.org/drawingml/2006/wordprocessingDrawing" xmlns:w10="urn:schemas-microsoft-com:office:word" xmlns:w="http://schemas.openxmlformats.org/wordprocessingml/2006/main" xmlns:w14="http://schemas.microsoft.com/office/word/2010/wordml" xmlns:w15="http://schemas.microsoft.com/office/word/2012/wordml" xmlns:w16cex="http://schemas.microsoft.com/office/word/2018/wordml/cex" xmlns:w16cid="http://schemas.microsoft.com/office/word/2016/wordml/cid" xmlns:w16="http://schemas.microsoft.com/office/word/2018/wordml" xmlns:w16du="http://schemas.microsoft.com/office/word/2023/wordml/word16du" xmlns:w16sdtdh="http://schemas.microsoft.com/office/word/2020/wordml/sdtdatahash" xmlns:w16se="http://schemas.microsoft.com/office/word/2015/wordml/symex" xmlns:wpg="http://schemas.microsoft.com/office/word/2010/wordprocessingGroup" xmlns:wpi="http://schemas.microsoft.com/office/word/2010/wordprocessingInk" xmlns:wne="http://schemas.microsoft.com/office/word/2006/wordml" xmlns:wps="http://schemas.microsoft.com/office/word/2010/wordprocessingShape" mc:Ignorable="w14 w15 w16se w16cid w16 w16cex w16sdtdh w16du wp14">
+  <w:comment w:id="0" w:author="Salih Hassan" w:date="2024-02-24T19:39:00Z" w:initials="SH">
+    <w:p>
+      <w:pPr>
+        <w:pStyle w:val="CommentText"/>
+      </w:pPr>
+      <w:r>
+        <w:rPr>
+          <w:rStyle w:val="CommentReference"/>
+        </w:rPr>
+        <w:annotationRef/>
+      </w:r>
+      <w:r>
+        <w:t>Need to check!</w:t>
+      </w:r>
+    </w:p>
+  </w:comment>
+</w:comments>
+</file>
+
+<file path=word/commentsExtended.xml><?xml version="1.0" encoding="utf-8"?>
+<w15:commentsEx xmlns:wpc="http://schemas.microsoft.com/office/word/2010/wordprocessingCanvas" xmlns:cx="http://schemas.microsoft.com/office/drawing/2014/chartex" xmlns:cx1="http://schemas.microsoft.com/office/drawing/2015/9/8/chartex" xmlns:cx2="http://schemas.microsoft.com/office/drawing/2015/10/21/chartex" xmlns:cx3="http://schemas.microsoft.com/office/drawing/2016/5/9/chartex" xmlns:cx4="http://schemas.microsoft.com/office/drawing/2016/5/10/chartex" xmlns:cx5="http://schemas.microsoft.com/office/drawing/2016/5/11/chartex" xmlns:cx6="http://schemas.microsoft.com/office/drawing/2016/5/12/chartex" xmlns:cx7="http://schemas.microsoft.com/office/drawing/2016/5/13/chartex" xmlns:cx8="http://schemas.microsoft.com/office/drawing/2016/5/14/chartex" xmlns:mc="http://schemas.openxmlformats.org/markup-compatibility/2006" xmlns:aink="http://schemas.microsoft.com/office/drawing/2016/ink" xmlns:am3d="http://schemas.microsoft.com/office/drawing/2017/model3d" xmlns:o="urn:schemas-microsoft-com:office:office" xmlns:oel="http://schemas.microsoft.com/office/2019/extlst" xmlns:r="http://schemas.openxmlformats.org/officeDocument/2006/relationships" xmlns:m="http://schemas.openxmlformats.org/officeDocument/2006/math" xmlns:v="urn:schemas-microsoft-com:vml" xmlns:wp14="http://schemas.microsoft.com/office/word/2010/wordprocessingDrawing" xmlns:wp="http://schemas.openxmlformats.org/drawingml/2006/wordprocessingDrawing" xmlns:w10="urn:schemas-microsoft-com:office:word" xmlns:w="http://schemas.openxmlformats.org/wordprocessingml/2006/main" xmlns:w14="http://schemas.microsoft.com/office/word/2010/wordml" xmlns:w15="http://schemas.microsoft.com/office/word/2012/wordml" xmlns:w16cex="http://schemas.microsoft.com/office/word/2018/wordml/cex" xmlns:w16cid="http://schemas.microsoft.com/office/word/2016/wordml/cid" xmlns:w16="http://schemas.microsoft.com/office/word/2018/wordml" xmlns:w16du="http://schemas.microsoft.com/office/word/2023/wordml/word16du" xmlns:w16sdtdh="http://schemas.microsoft.com/office/word/2020/wordml/sdtdatahash" xmlns:w16se="http://schemas.microsoft.com/office/word/2015/wordml/symex" xmlns:wpg="http://schemas.microsoft.com/office/word/2010/wordprocessingGroup" xmlns:wpi="http://schemas.microsoft.com/office/word/2010/wordprocessingInk" xmlns:wne="http://schemas.microsoft.com/office/word/2006/wordml" xmlns:wps="http://schemas.microsoft.com/office/word/2010/wordprocessingShape" mc:Ignorable="w14 w15 w16se w16cid w16 w16cex w16sdtdh w16du wp14">
+  <w15:commentEx w15:paraId="6195EABD" w15:done="0"/>
+</w15:commentsEx>
+</file>
+
+<file path=word/commentsExtensible.xml><?xml version="1.0" encoding="utf-8"?>
+<w16cex:commentsExtensible xmlns:wpc="http://schemas.microsoft.com/office/word/2010/wordprocessingCanvas" xmlns:cx="http://schemas.microsoft.com/office/drawing/2014/chartex" xmlns:cx1="http://schemas.microsoft.com/office/drawing/2015/9/8/chartex" xmlns:cx2="http://schemas.microsoft.com/office/drawing/2015/10/21/chartex" xmlns:cx3="http://schemas.microsoft.com/office/drawing/2016/5/9/chartex" xmlns:cx4="http://schemas.microsoft.com/office/drawing/2016/5/10/chartex" xmlns:cx5="http://schemas.microsoft.com/office/drawing/2016/5/11/chartex" xmlns:cx6="http://schemas.microsoft.com/office/drawing/2016/5/12/chartex" xmlns:cx7="http://schemas.microsoft.com/office/drawing/2016/5/13/chartex" xmlns:cx8="http://schemas.microsoft.com/office/drawing/2016/5/14/chartex" xmlns:cr="http://schemas.microsoft.com/office/comments/2020/reactions" xmlns:mc="http://schemas.openxmlformats.org/markup-compatibility/2006" xmlns:aink="http://schemas.microsoft.com/office/drawing/2016/ink" xmlns:am3d="http://schemas.microsoft.com/office/drawing/2017/model3d" xmlns:o="urn:schemas-microsoft-com:office:office" xmlns:oel="http://schemas.microsoft.com/office/2019/extlst" xmlns:r="http://schemas.openxmlformats.org/officeDocument/2006/relationships" xmlns:m="http://schemas.openxmlformats.org/officeDocument/2006/math" xmlns:v="urn:schemas-microsoft-com:vml" xmlns:wp14="http://schemas.microsoft.com/office/word/2010/wordprocessingDrawing" xmlns:wp="http://schemas.openxmlformats.org/drawingml/2006/wordprocessingDrawing" xmlns:w10="urn:schemas-microsoft-com:office:word" xmlns:w="http://schemas.openxmlformats.org/wordprocessingml/2006/main" xmlns:w14="http://schemas.microsoft.com/office/word/2010/wordml" xmlns:w15="http://schemas.microsoft.com/office/word/2012/wordml" xmlns:w16cex="http://schemas.microsoft.com/office/word/2018/wordml/cex" xmlns:w16cid="http://schemas.microsoft.com/office/word/2016/wordml/cid" xmlns:w16="http://schemas.microsoft.com/office/word/2018/wordml" xmlns:w16du="http://schemas.microsoft.com/office/word/2023/wordml/word16du" xmlns:w16sdtdh="http://schemas.microsoft.com/office/word/2020/wordml/sdtdatahash" xmlns:w16se="http://schemas.microsoft.com/office/word/2015/wordml/symex" xmlns:wpg="http://schemas.microsoft.com/office/word/2010/wordprocessingGroup" xmlns:wpi="http://schemas.microsoft.com/office/word/2010/wordprocessingInk" xmlns:wne="http://schemas.microsoft.com/office/word/2006/wordml" xmlns:wps="http://schemas.microsoft.com/office/word/2010/wordprocessingShape" mc:Ignorable="w14 w15 w16se w16cid w16 w16cex w16sdtdh cr w16du wp14">
+  <w16cex:commentExtensible w16cex:durableId="687061B7" w16cex:dateUtc="2024-02-24T17:39:00Z"/>
+</w16cex:commentsExtensible>
+</file>
+
+<file path=word/commentsIds.xml><?xml version="1.0" encoding="utf-8"?>
+<w16cid:commentsIds xmlns:wpc="http://schemas.microsoft.com/office/word/2010/wordprocessingCanvas" xmlns:cx="http://schemas.microsoft.com/office/drawing/2014/chartex" xmlns:cx1="http://schemas.microsoft.com/office/drawing/2015/9/8/chartex" xmlns:cx2="http://schemas.microsoft.com/office/drawing/2015/10/21/chartex" xmlns:cx3="http://schemas.microsoft.com/office/drawing/2016/5/9/chartex" xmlns:cx4="http://schemas.microsoft.com/office/drawing/2016/5/10/chartex" xmlns:cx5="http://schemas.microsoft.com/office/drawing/2016/5/11/chartex" xmlns:cx6="http://schemas.microsoft.com/office/drawing/2016/5/12/chartex" xmlns:cx7="http://schemas.microsoft.com/office/drawing/2016/5/13/chartex" xmlns:cx8="http://schemas.microsoft.com/office/drawing/2016/5/14/chartex" xmlns:mc="http://schemas.openxmlformats.org/markup-compatibility/2006" xmlns:aink="http://schemas.microsoft.com/office/drawing/2016/ink" xmlns:am3d="http://schemas.microsoft.com/office/drawing/2017/model3d" xmlns:o="urn:schemas-microsoft-com:office:office" xmlns:oel="http://schemas.microsoft.com/office/2019/extlst" xmlns:r="http://schemas.openxmlformats.org/officeDocument/2006/relationships" xmlns:m="http://schemas.openxmlformats.org/officeDocument/2006/math" xmlns:v="urn:schemas-microsoft-com:vml" xmlns:wp14="http://schemas.microsoft.com/office/word/2010/wordprocessingDrawing" xmlns:wp="http://schemas.openxmlformats.org/drawingml/2006/wordprocessingDrawing" xmlns:w10="urn:schemas-microsoft-com:office:word" xmlns:w="http://schemas.openxmlformats.org/wordprocessingml/2006/main" xmlns:w14="http://schemas.microsoft.com/office/word/2010/wordml" xmlns:w15="http://schemas.microsoft.com/office/word/2012/wordml" xmlns:w16cex="http://schemas.microsoft.com/office/word/2018/wordml/cex" xmlns:w16cid="http://schemas.microsoft.com/office/word/2016/wordml/cid" xmlns:w16="http://schemas.microsoft.com/office/word/2018/wordml" xmlns:w16du="http://schemas.microsoft.com/office/word/2023/wordml/word16du" xmlns:w16sdtdh="http://schemas.microsoft.com/office/word/2020/wordml/sdtdatahash" xmlns:w16se="http://schemas.microsoft.com/office/word/2015/wordml/symex" xmlns:wpg="http://schemas.microsoft.com/office/word/2010/wordprocessingGroup" xmlns:wpi="http://schemas.microsoft.com/office/word/2010/wordprocessingInk" xmlns:wne="http://schemas.microsoft.com/office/word/2006/wordml" xmlns:wps="http://schemas.microsoft.com/office/word/2010/wordprocessingShape" mc:Ignorable="w14 w15 w16se w16cid w16 w16cex w16sdtdh w16du wp14">
+  <w16cid:commentId w16cid:paraId="6195EABD" w16cid:durableId="687061B7"/>
+</w16cid:commentsIds>
+</file>
+
+<file path=word/numbering.xml><?xml version="1.0" encoding="utf-8"?>
+<w:numbering xmlns:wpc="http://schemas.microsoft.com/office/word/2010/wordprocessingCanvas" xmlns:cx="http://schemas.microsoft.com/office/drawing/2014/chartex" xmlns:cx1="http://schemas.microsoft.com/office/drawing/2015/9/8/chartex" xmlns:cx2="http://schemas.microsoft.com/office/drawing/2015/10/21/chartex" xmlns:cx3="http://schemas.microsoft.com/office/drawing/2016/5/9/chartex" xmlns:cx4="http://schemas.microsoft.com/office/drawing/2016/5/10/chartex" xmlns:cx5="http://schemas.microsoft.com/office/drawing/2016/5/11/chartex" xmlns:cx6="http://schemas.microsoft.com/office/drawing/2016/5/12/chartex" xmlns:cx7="http://schemas.microsoft.com/office/drawing/2016/5/13/chartex" xmlns:cx8="http://schemas.microsoft.com/office/drawing/2016/5/14/chartex" xmlns:mc="http://schemas.openxmlformats.org/markup-compatibility/2006" xmlns:aink="http://schemas.microsoft.com/office/drawing/2016/ink" xmlns:am3d="http://schemas.microsoft.com/office/drawing/2017/model3d" xmlns:o="urn:schemas-microsoft-com:office:office" xmlns:oel="http://schemas.microsoft.com/office/2019/extlst" xmlns:r="http://schemas.openxmlformats.org/officeDocument/2006/relationships" xmlns:m="http://schemas.openxmlformats.org/officeDocument/2006/math" xmlns:v="urn:schemas-microsoft-com:vml" xmlns:wp14="http://schemas.microsoft.com/office/word/2010/wordprocessingDrawing" xmlns:wp="http://schemas.openxmlformats.org/drawingml/2006/wordprocessingDrawing" xmlns:w10="urn:schemas-microsoft-com:office:word" xmlns:w="http://schemas.openxmlformats.org/wordprocessingml/2006/main" xmlns:w14="http://schemas.microsoft.com/office/word/2010/wordml" xmlns:w15="http://schemas.microsoft.com/office/word/2012/wordml" xmlns:w16cex="http://schemas.microsoft.com/office/word/2018/wordml/cex" xmlns:w16cid="http://schemas.microsoft.com/office/word/2016/wordml/cid" xmlns:w16="http://schemas.microsoft.com/office/word/2018/wordml" xmlns:w16du="http://schemas.microsoft.com/office/word/2023/wordml/word16du" xmlns:w16sdtdh="http://schemas.microsoft.com/office/word/2020/wordml/sdtdatahash" xmlns:w16se="http://schemas.microsoft.com/office/word/2015/wordml/symex" xmlns:wpg="http://schemas.microsoft.com/office/word/2010/wordprocessingGroup" xmlns:wpi="http://schemas.microsoft.com/office/word/2010/wordprocessingInk" xmlns:wne="http://schemas.microsoft.com/office/word/2006/wordml" xmlns:wps="http://schemas.microsoft.com/office/word/2010/wordprocessingShape" mc:Ignorable="w14 w15 w16se w16cid w16 w16cex w16sdtdh w16du wp14">
+  <w:abstractNum w:abstractNumId="0" w15:restartNumberingAfterBreak="0">
+    <w:nsid w:val="190344A3"/>
+    <w:multiLevelType w:val="hybridMultilevel"/>
+    <w:tmpl w:val="3A425172"/>
+    <w:lvl w:ilvl="0" w:tplc="04090019">
+      <w:start w:val="1"/>
+      <w:numFmt w:val="lowerLetter"/>
+      <w:lvlText w:val="%1."/>
+      <w:lvlJc w:val="left"/>
+      <w:pPr>
+        <w:ind w:left="720" w:hanging="360"/>
+      </w:pPr>
+      <w:rPr>
+        <w:rFonts w:hint="default"/>
+      </w:rPr>
+    </w:lvl>
+    <w:lvl w:ilvl="1" w:tplc="04090019" w:tentative="1">
+      <w:start w:val="1"/>
+      <w:numFmt w:val="lowerLetter"/>
+      <w:lvlText w:val="%2."/>
+      <w:lvlJc w:val="left"/>
+      <w:pPr>
+        <w:ind w:left="1440" w:hanging="360"/>
+      </w:pPr>
+    </w:lvl>
+    <w:lvl w:ilvl="2" w:tplc="0409001B" w:tentative="1">
+      <w:start w:val="1"/>
+      <w:numFmt w:val="lowerRoman"/>
+      <w:lvlText w:val="%3."/>
+      <w:lvlJc w:val="right"/>
+      <w:pPr>
+        <w:ind w:left="2160" w:hanging="180"/>
+      </w:pPr>
+    </w:lvl>
+    <w:lvl w:ilvl="3" w:tplc="0409000F" w:tentative="1">
+      <w:start w:val="1"/>
+      <w:numFmt w:val="decimal"/>
+      <w:lvlText w:val="%4."/>
+      <w:lvlJc w:val="left"/>
+      <w:pPr>
+        <w:ind w:left="2880" w:hanging="360"/>
+      </w:pPr>
+    </w:lvl>
+    <w:lvl w:ilvl="4" w:tplc="04090019" w:tentative="1">
+      <w:start w:val="1"/>
+      <w:numFmt w:val="lowerLetter"/>
+      <w:lvlText w:val="%5."/>
+      <w:lvlJc w:val="left"/>
+      <w:pPr>
+        <w:ind w:left="3600" w:hanging="360"/>
+      </w:pPr>
+    </w:lvl>
+    <w:lvl w:ilvl="5" w:tplc="0409001B" w:tentative="1">
+      <w:start w:val="1"/>
+      <w:numFmt w:val="lowerRoman"/>
+      <w:lvlText w:val="%6."/>
+      <w:lvlJc w:val="right"/>
+      <w:pPr>
+        <w:ind w:left="4320" w:hanging="180"/>
+      </w:pPr>
+    </w:lvl>
+    <w:lvl w:ilvl="6" w:tplc="0409000F" w:tentative="1">
+      <w:start w:val="1"/>
+      <w:numFmt w:val="decimal"/>
+      <w:lvlText w:val="%7."/>
+      <w:lvlJc w:val="left"/>
+      <w:pPr>
+        <w:ind w:left="5040" w:hanging="360"/>
+      </w:pPr>
+    </w:lvl>
+    <w:lvl w:ilvl="7" w:tplc="04090019" w:tentative="1">
+      <w:start w:val="1"/>
+      <w:numFmt w:val="lowerLetter"/>
+      <w:lvlText w:val="%8."/>
+      <w:lvlJc w:val="left"/>
+      <w:pPr>
+        <w:ind w:left="5760" w:hanging="360"/>
+      </w:pPr>
+    </w:lvl>
+    <w:lvl w:ilvl="8" w:tplc="0409001B" w:tentative="1">
+      <w:start w:val="1"/>
+      <w:numFmt w:val="lowerRoman"/>
+      <w:lvlText w:val="%9."/>
+      <w:lvlJc w:val="right"/>
+      <w:pPr>
+        <w:ind w:left="6480" w:hanging="180"/>
+      </w:pPr>
+    </w:lvl>
+  </w:abstractNum>
+  <w:abstractNum w:abstractNumId="1" w15:restartNumberingAfterBreak="0">
+    <w:nsid w:val="23984783"/>
+    <w:multiLevelType w:val="multilevel"/>
+    <w:tmpl w:val="0409001D"/>
+    <w:lvl w:ilvl="0">
+      <w:start w:val="1"/>
+      <w:numFmt w:val="decimal"/>
+      <w:lvlText w:val="%1)"/>
+      <w:lvlJc w:val="left"/>
+      <w:pPr>
+        <w:ind w:left="360" w:hanging="360"/>
+      </w:pPr>
+    </w:lvl>
+    <w:lvl w:ilvl="1">
+      <w:start w:val="1"/>
+      <w:numFmt w:val="lowerLetter"/>
+      <w:lvlText w:val="%2)"/>
+      <w:lvlJc w:val="left"/>
+      <w:pPr>
+        <w:ind w:left="720" w:hanging="360"/>
+      </w:pPr>
+    </w:lvl>
+    <w:lvl w:ilvl="2">
+      <w:start w:val="1"/>
+      <w:numFmt w:val="lowerRoman"/>
+      <w:lvlText w:val="%3)"/>
+      <w:lvlJc w:val="left"/>
+      <w:pPr>
+        <w:ind w:left="1080" w:hanging="360"/>
+      </w:pPr>
+    </w:lvl>
+    <w:lvl w:ilvl="3">
+      <w:start w:val="1"/>
+      <w:numFmt w:val="decimal"/>
+      <w:lvlText w:val="(%4)"/>
+      <w:lvlJc w:val="left"/>
+      <w:pPr>
+        <w:ind w:left="1440" w:hanging="360"/>
+      </w:pPr>
+    </w:lvl>
+    <w:lvl w:ilvl="4">
+      <w:start w:val="1"/>
+      <w:numFmt w:val="lowerLetter"/>
+      <w:lvlText w:val="(%5)"/>
+      <w:lvlJc w:val="left"/>
+      <w:pPr>
+        <w:ind w:left="1800" w:hanging="360"/>
+      </w:pPr>
+    </w:lvl>
+    <w:lvl w:ilvl="5">
+      <w:start w:val="1"/>
+      <w:numFmt w:val="lowerRoman"/>
+      <w:lvlText w:val="(%6)"/>
+      <w:lvlJc w:val="left"/>
+      <w:pPr>
+        <w:ind w:left="2160" w:hanging="360"/>
+      </w:pPr>
+    </w:lvl>
+    <w:lvl w:ilvl="6">
+      <w:start w:val="1"/>
+      <w:numFmt w:val="decimal"/>
+      <w:lvlText w:val="%7."/>
+      <w:lvlJc w:val="left"/>
+      <w:pPr>
+        <w:ind w:left="2520" w:hanging="360"/>
+      </w:pPr>
+    </w:lvl>
+    <w:lvl w:ilvl="7">
+      <w:start w:val="1"/>
+      <w:numFmt w:val="lowerLetter"/>
+      <w:lvlText w:val="%8."/>
+      <w:lvlJc w:val="left"/>
+      <w:pPr>
+        <w:ind w:left="2880" w:hanging="360"/>
+      </w:pPr>
+    </w:lvl>
+    <w:lvl w:ilvl="8">
+      <w:start w:val="1"/>
+      <w:numFmt w:val="lowerRoman"/>
+      <w:lvlText w:val="%9."/>
+      <w:lvlJc w:val="left"/>
+      <w:pPr>
+        <w:ind w:left="3240" w:hanging="360"/>
+      </w:pPr>
+    </w:lvl>
+  </w:abstractNum>
+  <w:abstractNum w:abstractNumId="2" w15:restartNumberingAfterBreak="0">
+    <w:nsid w:val="37863F9A"/>
+    <w:multiLevelType w:val="hybridMultilevel"/>
+    <w:tmpl w:val="5FBE6600"/>
+    <w:lvl w:ilvl="0" w:tplc="CEFAD734">
+      <w:start w:val="1"/>
+      <w:numFmt w:val="decimal"/>
+      <w:lvlText w:val="(%1)"/>
+      <w:lvlJc w:val="left"/>
+      <w:pPr>
+        <w:ind w:left="720" w:hanging="360"/>
+      </w:pPr>
+      <w:rPr>
+        <w:rFonts w:hint="default"/>
+      </w:rPr>
+    </w:lvl>
+    <w:lvl w:ilvl="1" w:tplc="04090019" w:tentative="1">
+      <w:start w:val="1"/>
+      <w:numFmt w:val="lowerLetter"/>
+      <w:lvlText w:val="%2."/>
+      <w:lvlJc w:val="left"/>
+      <w:pPr>
+        <w:ind w:left="1440" w:hanging="360"/>
+      </w:pPr>
+    </w:lvl>
+    <w:lvl w:ilvl="2" w:tplc="0409001B" w:tentative="1">
+      <w:start w:val="1"/>
+      <w:numFmt w:val="lowerRoman"/>
+      <w:lvlText w:val="%3."/>
+      <w:lvlJc w:val="right"/>
+      <w:pPr>
+        <w:ind w:left="2160" w:hanging="180"/>
+      </w:pPr>
+    </w:lvl>
+    <w:lvl w:ilvl="3" w:tplc="0409000F" w:tentative="1">
+      <w:start w:val="1"/>
+      <w:numFmt w:val="decimal"/>
+      <w:lvlText w:val="%4."/>
+      <w:lvlJc w:val="left"/>
+      <w:pPr>
+        <w:ind w:left="2880" w:hanging="360"/>
+      </w:pPr>
+    </w:lvl>
+    <w:lvl w:ilvl="4" w:tplc="04090019" w:tentative="1">
+      <w:start w:val="1"/>
+      <w:numFmt w:val="lowerLetter"/>
+      <w:lvlText w:val="%5."/>
+      <w:lvlJc w:val="left"/>
+      <w:pPr>
+        <w:ind w:left="3600" w:hanging="360"/>
+      </w:pPr>
+    </w:lvl>
+    <w:lvl w:ilvl="5" w:tplc="0409001B" w:tentative="1">
+      <w:start w:val="1"/>
+      <w:numFmt w:val="lowerRoman"/>
+      <w:lvlText w:val="%6."/>
+      <w:lvlJc w:val="right"/>
+      <w:pPr>
+        <w:ind w:left="4320" w:hanging="180"/>
+      </w:pPr>
+    </w:lvl>
+    <w:lvl w:ilvl="6" w:tplc="0409000F" w:tentative="1">
+      <w:start w:val="1"/>
+      <w:numFmt w:val="decimal"/>
+      <w:lvlText w:val="%7."/>
+      <w:lvlJc w:val="left"/>
+      <w:pPr>
+        <w:ind w:left="5040" w:hanging="360"/>
+      </w:pPr>
+    </w:lvl>
+    <w:lvl w:ilvl="7" w:tplc="04090019" w:tentative="1">
+      <w:start w:val="1"/>
+      <w:numFmt w:val="lowerLetter"/>
+      <w:lvlText w:val="%8."/>
+      <w:lvlJc w:val="left"/>
+      <w:pPr>
+        <w:ind w:left="5760" w:hanging="360"/>
+      </w:pPr>
+    </w:lvl>
+    <w:lvl w:ilvl="8" w:tplc="0409001B" w:tentative="1">
+      <w:start w:val="1"/>
+      <w:numFmt w:val="lowerRoman"/>
+      <w:lvlText w:val="%9."/>
+      <w:lvlJc w:val="right"/>
+      <w:pPr>
+        <w:ind w:left="6480" w:hanging="180"/>
+      </w:pPr>
+    </w:lvl>
+  </w:abstractNum>
+  <w:abstractNum w:abstractNumId="3" w15:restartNumberingAfterBreak="0">
+    <w:nsid w:val="4E735267"/>
+    <w:multiLevelType w:val="multilevel"/>
+    <w:tmpl w:val="EC283B02"/>
+    <w:lvl w:ilvl="0">
+      <w:start w:val="1"/>
+      <w:numFmt w:val="decimal"/>
+      <w:lvlText w:val="%1."/>
+      <w:lvlJc w:val="left"/>
+      <w:pPr>
+        <w:ind w:left="360" w:hanging="360"/>
+      </w:pPr>
+      <w:rPr>
+        <w:rFonts w:hint="default"/>
+      </w:rPr>
+    </w:lvl>
+    <w:lvl w:ilvl="1">
+      <w:start w:val="1"/>
+      <w:numFmt w:val="none"/>
+      <w:lvlText w:val="3.1%1"/>
+      <w:lvlJc w:val="left"/>
+      <w:pPr>
+        <w:ind w:left="792" w:hanging="432"/>
+      </w:pPr>
+      <w:rPr>
+        <w:rFonts w:hint="default"/>
+      </w:rPr>
+    </w:lvl>
+    <w:lvl w:ilvl="2">
+      <w:start w:val="1"/>
+      <w:numFmt w:val="decimal"/>
+      <w:lvlText w:val="%1.%2.%3."/>
+      <w:lvlJc w:val="left"/>
+      <w:pPr>
+        <w:ind w:left="1224" w:hanging="504"/>
+      </w:pPr>
+      <w:rPr>
+        <w:rFonts w:hint="default"/>
+      </w:rPr>
+    </w:lvl>
+    <w:lvl w:ilvl="3">
+      <w:start w:val="1"/>
+      <w:numFmt w:val="decimal"/>
+      <w:lvlText w:val="%1.%2.%3.%4."/>
+      <w:lvlJc w:val="left"/>
+      <w:pPr>
+        <w:ind w:left="1728" w:hanging="648"/>
+      </w:pPr>
+      <w:rPr>
+        <w:rFonts w:hint="default"/>
+      </w:rPr>
+    </w:lvl>
+    <w:lvl w:ilvl="4">
+      <w:start w:val="1"/>
+      <w:numFmt w:val="decimal"/>
+      <w:lvlText w:val="%1.%2.%3.%4.%5."/>
+      <w:lvlJc w:val="left"/>
+      <w:pPr>
+        <w:ind w:left="2232" w:hanging="792"/>
+      </w:pPr>
+      <w:rPr>
+        <w:rFonts w:hint="default"/>
+      </w:rPr>
+    </w:lvl>
+    <w:lvl w:ilvl="5">
+      <w:start w:val="1"/>
+      <w:numFmt w:val="decimal"/>
+      <w:lvlText w:val="%1.%2.%3.%4.%5.%6."/>
+      <w:lvlJc w:val="left"/>
+      <w:pPr>
+        <w:ind w:left="2736" w:hanging="936"/>
+      </w:pPr>
+      <w:rPr>
+        <w:rFonts w:hint="default"/>
+      </w:rPr>
+    </w:lvl>
+    <w:lvl w:ilvl="6">
+      <w:start w:val="1"/>
+      <w:numFmt w:val="decimal"/>
+      <w:lvlText w:val="%1.%2.%3.%4.%5.%6.%7."/>
+      <w:lvlJc w:val="left"/>
+      <w:pPr>
+        <w:ind w:left="3240" w:hanging="1080"/>
+      </w:pPr>
+      <w:rPr>
+        <w:rFonts w:hint="default"/>
+      </w:rPr>
+    </w:lvl>
+    <w:lvl w:ilvl="7">
+      <w:start w:val="1"/>
+      <w:numFmt w:val="decimal"/>
+      <w:lvlText w:val="%1.%2.%3.%4.%5.%6.%7.%8."/>
+      <w:lvlJc w:val="left"/>
+      <w:pPr>
+        <w:ind w:left="3744" w:hanging="1224"/>
+      </w:pPr>
+      <w:rPr>
+        <w:rFonts w:hint="default"/>
+      </w:rPr>
+    </w:lvl>
+    <w:lvl w:ilvl="8">
+      <w:start w:val="1"/>
+      <w:numFmt w:val="decimal"/>
+      <w:lvlText w:val="%1.%2.%3.%4.%5.%6.%7.%8.%9."/>
+      <w:lvlJc w:val="left"/>
+      <w:pPr>
+        <w:ind w:left="4320" w:hanging="1440"/>
+      </w:pPr>
+      <w:rPr>
+        <w:rFonts w:hint="default"/>
+      </w:rPr>
+    </w:lvl>
+  </w:abstractNum>
+  <w:abstractNum w:abstractNumId="4" w15:restartNumberingAfterBreak="0">
+    <w:nsid w:val="4E990494"/>
+    <w:multiLevelType w:val="hybridMultilevel"/>
+    <w:tmpl w:val="35A20A0E"/>
+    <w:lvl w:ilvl="0" w:tplc="41A6F944">
+      <w:start w:val="1"/>
+      <w:numFmt w:val="lowerLetter"/>
+      <w:lvlText w:val="%1."/>
+      <w:lvlJc w:val="left"/>
+      <w:pPr>
+        <w:ind w:left="1080" w:hanging="360"/>
+      </w:pPr>
+      <w:rPr>
+        <w:rFonts w:hint="default"/>
+      </w:rPr>
+    </w:lvl>
+    <w:lvl w:ilvl="1" w:tplc="04090019" w:tentative="1">
+      <w:start w:val="1"/>
+      <w:numFmt w:val="lowerLetter"/>
+      <w:lvlText w:val="%2."/>
+      <w:lvlJc w:val="left"/>
+      <w:pPr>
+        <w:ind w:left="1800" w:hanging="360"/>
+      </w:pPr>
+    </w:lvl>
+    <w:lvl w:ilvl="2" w:tplc="0409001B" w:tentative="1">
+      <w:start w:val="1"/>
+      <w:numFmt w:val="lowerRoman"/>
+      <w:lvlText w:val="%3."/>
+      <w:lvlJc w:val="right"/>
+      <w:pPr>
+        <w:ind w:left="2520" w:hanging="180"/>
+      </w:pPr>
+    </w:lvl>
+    <w:lvl w:ilvl="3" w:tplc="0409000F" w:tentative="1">
+      <w:start w:val="1"/>
+      <w:numFmt w:val="decimal"/>
+      <w:lvlText w:val="%4."/>
+      <w:lvlJc w:val="left"/>
+      <w:pPr>
+        <w:ind w:left="3240" w:hanging="360"/>
+      </w:pPr>
+    </w:lvl>
+    <w:lvl w:ilvl="4" w:tplc="04090019" w:tentative="1">
+      <w:start w:val="1"/>
+      <w:numFmt w:val="lowerLetter"/>
+      <w:lvlText w:val="%5."/>
+      <w:lvlJc w:val="left"/>
+      <w:pPr>
+        <w:ind w:left="3960" w:hanging="360"/>
+      </w:pPr>
+    </w:lvl>
+    <w:lvl w:ilvl="5" w:tplc="0409001B" w:tentative="1">
+      <w:start w:val="1"/>
+      <w:numFmt w:val="lowerRoman"/>
+      <w:lvlText w:val="%6."/>
+      <w:lvlJc w:val="right"/>
+      <w:pPr>
+        <w:ind w:left="4680" w:hanging="180"/>
+      </w:pPr>
+    </w:lvl>
+    <w:lvl w:ilvl="6" w:tplc="0409000F" w:tentative="1">
+      <w:start w:val="1"/>
+      <w:numFmt w:val="decimal"/>
+      <w:lvlText w:val="%7."/>
+      <w:lvlJc w:val="left"/>
+      <w:pPr>
+        <w:ind w:left="5400" w:hanging="360"/>
+      </w:pPr>
+    </w:lvl>
+    <w:lvl w:ilvl="7" w:tplc="04090019" w:tentative="1">
+      <w:start w:val="1"/>
+      <w:numFmt w:val="lowerLetter"/>
+      <w:lvlText w:val="%8."/>
+      <w:lvlJc w:val="left"/>
+      <w:pPr>
+        <w:ind w:left="6120" w:hanging="360"/>
+      </w:pPr>
+    </w:lvl>
+    <w:lvl w:ilvl="8" w:tplc="0409001B" w:tentative="1">
+      <w:start w:val="1"/>
+      <w:numFmt w:val="lowerRoman"/>
+      <w:lvlText w:val="%9."/>
+      <w:lvlJc w:val="right"/>
+      <w:pPr>
+        <w:ind w:left="6840" w:hanging="180"/>
+      </w:pPr>
+    </w:lvl>
+  </w:abstractNum>
+  <w:abstractNum w:abstractNumId="5" w15:restartNumberingAfterBreak="0">
+    <w:nsid w:val="67376E43"/>
+    <w:multiLevelType w:val="hybridMultilevel"/>
+    <w:tmpl w:val="D7FA4F78"/>
+    <w:lvl w:ilvl="0" w:tplc="04090019">
+      <w:start w:val="1"/>
+      <w:numFmt w:val="lowerLetter"/>
+      <w:lvlText w:val="%1."/>
+      <w:lvlJc w:val="left"/>
+      <w:pPr>
+        <w:ind w:left="720" w:hanging="360"/>
+      </w:pPr>
+      <w:rPr>
+        <w:rFonts w:hint="default"/>
+      </w:rPr>
+    </w:lvl>
+    <w:lvl w:ilvl="1" w:tplc="04090019" w:tentative="1">
+      <w:start w:val="1"/>
+      <w:numFmt w:val="lowerLetter"/>
+      <w:lvlText w:val="%2."/>
+      <w:lvlJc w:val="left"/>
+      <w:pPr>
+        <w:ind w:left="1440" w:hanging="360"/>
+      </w:pPr>
+    </w:lvl>
+    <w:lvl w:ilvl="2" w:tplc="0409001B" w:tentative="1">
+      <w:start w:val="1"/>
+      <w:numFmt w:val="lowerRoman"/>
+      <w:lvlText w:val="%3."/>
+      <w:lvlJc w:val="right"/>
+      <w:pPr>
+        <w:ind w:left="2160" w:hanging="180"/>
+      </w:pPr>
+    </w:lvl>
+    <w:lvl w:ilvl="3" w:tplc="0409000F" w:tentative="1">
+      <w:start w:val="1"/>
+      <w:numFmt w:val="decimal"/>
+      <w:lvlText w:val="%4."/>
+      <w:lvlJc w:val="left"/>
+      <w:pPr>
+        <w:ind w:left="2880" w:hanging="360"/>
+      </w:pPr>
+    </w:lvl>
+    <w:lvl w:ilvl="4" w:tplc="04090019" w:tentative="1">
+      <w:start w:val="1"/>
+      <w:numFmt w:val="lowerLetter"/>
+      <w:lvlText w:val="%5."/>
+      <w:lvlJc w:val="left"/>
+      <w:pPr>
+        <w:ind w:left="3600" w:hanging="360"/>
+      </w:pPr>
+    </w:lvl>
+    <w:lvl w:ilvl="5" w:tplc="0409001B" w:tentative="1">
+      <w:start w:val="1"/>
+      <w:numFmt w:val="lowerRoman"/>
+      <w:lvlText w:val="%6."/>
+      <w:lvlJc w:val="right"/>
+      <w:pPr>
+        <w:ind w:left="4320" w:hanging="180"/>
+      </w:pPr>
+    </w:lvl>
+    <w:lvl w:ilvl="6" w:tplc="0409000F" w:tentative="1">
+      <w:start w:val="1"/>
+      <w:numFmt w:val="decimal"/>
+      <w:lvlText w:val="%7."/>
+      <w:lvlJc w:val="left"/>
+      <w:pPr>
+        <w:ind w:left="5040" w:hanging="360"/>
+      </w:pPr>
+    </w:lvl>
+    <w:lvl w:ilvl="7" w:tplc="04090019" w:tentative="1">
+      <w:start w:val="1"/>
+      <w:numFmt w:val="lowerLetter"/>
+      <w:lvlText w:val="%8."/>
+      <w:lvlJc w:val="left"/>
+      <w:pPr>
+        <w:ind w:left="5760" w:hanging="360"/>
+      </w:pPr>
+    </w:lvl>
+    <w:lvl w:ilvl="8" w:tplc="0409001B" w:tentative="1">
+      <w:start w:val="1"/>
+      <w:numFmt w:val="lowerRoman"/>
+      <w:lvlText w:val="%9."/>
+      <w:lvlJc w:val="right"/>
+      <w:pPr>
+        <w:ind w:left="6480" w:hanging="180"/>
+      </w:pPr>
+    </w:lvl>
+  </w:abstractNum>
+  <w:num w:numId="1" w16cid:durableId="789782924">
+    <w:abstractNumId w:val="4"/>
+  </w:num>
+  <w:num w:numId="2" w16cid:durableId="238907194">
+    <w:abstractNumId w:val="3"/>
+  </w:num>
+  <w:num w:numId="3" w16cid:durableId="1375227321">
+    <w:abstractNumId w:val="1"/>
+  </w:num>
+  <w:num w:numId="4" w16cid:durableId="32461398">
+    <w:abstractNumId w:val="2"/>
+  </w:num>
+  <w:num w:numId="5" w16cid:durableId="583228571">
+    <w:abstractNumId w:val="5"/>
+  </w:num>
+  <w:num w:numId="6" w16cid:durableId="538401635">
+    <w:abstractNumId w:val="0"/>
+  </w:num>
+</w:numbering>
+</file>
+
+<file path=word/people.xml><?xml version="1.0" encoding="utf-8"?>
+<w15:people xmlns:wpc="http://schemas.microsoft.com/office/word/2010/wordprocessingCanvas" xmlns:cx="http://schemas.microsoft.com/office/drawing/2014/chartex" xmlns:cx1="http://schemas.microsoft.com/office/drawing/2015/9/8/chartex" xmlns:cx2="http://schemas.microsoft.com/office/drawing/2015/10/21/chartex" xmlns:cx3="http://schemas.microsoft.com/office/drawing/2016/5/9/chartex" xmlns:cx4="http://schemas.microsoft.com/office/drawing/2016/5/10/chartex" xmlns:cx5="http://schemas.microsoft.com/office/drawing/2016/5/11/chartex" xmlns:cx6="http://schemas.microsoft.com/office/drawing/2016/5/12/chartex" xmlns:cx7="http://schemas.microsoft.com/office/drawing/2016/5/13/chartex" xmlns:cx8="http://schemas.microsoft.com/office/drawing/2016/5/14/chartex" xmlns:mc="http://schemas.openxmlformats.org/markup-compatibility/2006" xmlns:aink="http://schemas.microsoft.com/office/drawing/2016/ink" xmlns:am3d="http://schemas.microsoft.com/office/drawing/2017/model3d" xmlns:o="urn:schemas-microsoft-com:office:office" xmlns:oel="http://schemas.microsoft.com/office/2019/extlst" xmlns:r="http://schemas.openxmlformats.org/officeDocument/2006/relationships" xmlns:m="http://schemas.openxmlformats.org/officeDocument/2006/math" xmlns:v="urn:schemas-microsoft-com:vml" xmlns:wp14="http://schemas.microsoft.com/office/word/2010/wordprocessingDrawing" xmlns:wp="http://schemas.openxmlformats.org/drawingml/2006/wordprocessingDrawing" xmlns:w10="urn:schemas-microsoft-com:office:word" xmlns:w="http://schemas.openxmlformats.org/wordprocessingml/2006/main" xmlns:w14="http://schemas.microsoft.com/office/word/2010/wordml" xmlns:w15="http://schemas.microsoft.com/office/word/2012/wordml" xmlns:w16cex="http://schemas.microsoft.com/office/word/2018/wordml/cex" xmlns:w16cid="http://schemas.microsoft.com/office/word/2016/wordml/cid" xmlns:w16="http://schemas.microsoft.com/office/word/2018/wordml" xmlns:w16du="http://schemas.microsoft.com/office/word/2023/wordml/word16du" xmlns:w16sdtdh="http://schemas.microsoft.com/office/word/2020/wordml/sdtdatahash" xmlns:w16se="http://schemas.microsoft.com/office/word/2015/wordml/symex" xmlns:wpg="http://schemas.microsoft.com/office/word/2010/wordprocessingGroup" xmlns:wpi="http://schemas.microsoft.com/office/word/2010/wordprocessingInk" xmlns:wne="http://schemas.microsoft.com/office/word/2006/wordml" xmlns:wps="http://schemas.microsoft.com/office/word/2010/wordprocessingShape" mc:Ignorable="w14 w15 w16se w16cid w16 w16cex w16sdtdh w16du wp14">
+  <w15:person w15:author="Salih Hassan">
+    <w15:presenceInfo w15:providerId="AD" w15:userId="S::salihhassan@campus.technion.ac.il::4a215e0b-542e-40c3-8be6-7a388dccff26"/>
+  </w15:person>
+</w15:people>
+</file>
+
 <file path=word/styles.xml><?xml version="1.0" encoding="utf-8"?>
-<w:styles xmlns:mc="http://schemas.openxmlformats.org/markup-compatibility/2006" xmlns:r="http://schemas.openxmlformats.org/officeDocument/2006/relationships" xmlns:w="http://schemas.openxmlformats.org/wordprocessingml/2006/main" xmlns:w14="http://schemas.microsoft.com/office/word/2010/wordml" xmlns:w15="http://schemas.microsoft.com/office/word/2012/wordml" xmlns:w16cex="http://schemas.microsoft.com/office/word/2018/wordml/cex" xmlns:w16cid="http://schemas.microsoft.com/office/word/2016/wordml/cid" xmlns:w16="http://schemas.microsoft.com/office/word/2018/wordml" xmlns:w16sdtdh="http://schemas.microsoft.com/office/word/2020/wordml/sdtdatahash" xmlns:w16se="http://schemas.microsoft.com/office/word/2015/wordml/symex" mc:Ignorable="w14 w15 w16se w16cid w16 w16cex w16sdtdh">
+<w:styles xmlns:mc="http://schemas.openxmlformats.org/markup-compatibility/2006" xmlns:r="http://schemas.openxmlformats.org/officeDocument/2006/relationships" xmlns:w="http://schemas.openxmlformats.org/wordprocessingml/2006/main" xmlns:w14="http://schemas.microsoft.com/office/word/2010/wordml" xmlns:w15="http://schemas.microsoft.com/office/word/2012/wordml" xmlns:w16cex="http://schemas.microsoft.com/office/word/2018/wordml/cex" xmlns:w16cid="http://schemas.microsoft.com/office/word/2016/wordml/cid" xmlns:w16="http://schemas.microsoft.com/office/word/2018/wordml" xmlns:w16du="http://schemas.microsoft.com/office/word/2023/wordml/word16du" xmlns:w16sdtdh="http://schemas.microsoft.com/office/word/2020/wordml/sdtdatahash" xmlns:w16se="http://schemas.microsoft.com/office/word/2015/wordml/symex" mc:Ignorable="w14 w15 w16se w16cid w16 w16cex w16sdtdh w16du">
   <w:docDefaults>
     <w:rPrDefault>
       <w:rPr>
@@ -539,7 +2260,7 @@
         <w:kern w:val="2"/>
         <w:sz w:val="22"/>
         <w:szCs w:val="22"/>
-        <w:lang w:val="en-IL" w:eastAsia="en-US" w:bidi="he-IL"/>
+        <w:lang w:val="en-US" w:eastAsia="en-US" w:bidi="he-IL"/>
         <w14:ligatures w14:val="standardContextual"/>
       </w:rPr>
     </w:rPrDefault>
@@ -968,6 +2689,85 @@
       <w:color w:val="666666"/>
     </w:rPr>
   </w:style>
+  <w:style w:type="paragraph" w:styleId="ListParagraph">
+    <w:name w:val="List Paragraph"/>
+    <w:basedOn w:val="Normal"/>
+    <w:uiPriority w:val="34"/>
+    <w:qFormat/>
+    <w:rsid w:val="00C158B8"/>
+    <w:pPr>
+      <w:ind w:left="720"/>
+      <w:contextualSpacing/>
+    </w:pPr>
+  </w:style>
+  <w:style w:type="character" w:styleId="CommentReference">
+    <w:name w:val="annotation reference"/>
+    <w:basedOn w:val="DefaultParagraphFont"/>
+    <w:uiPriority w:val="99"/>
+    <w:semiHidden/>
+    <w:unhideWhenUsed/>
+    <w:rsid w:val="00871A7D"/>
+    <w:rPr>
+      <w:sz w:val="16"/>
+      <w:szCs w:val="16"/>
+    </w:rPr>
+  </w:style>
+  <w:style w:type="paragraph" w:styleId="CommentText">
+    <w:name w:val="annotation text"/>
+    <w:basedOn w:val="Normal"/>
+    <w:link w:val="CommentTextChar"/>
+    <w:uiPriority w:val="99"/>
+    <w:semiHidden/>
+    <w:unhideWhenUsed/>
+    <w:rsid w:val="00871A7D"/>
+    <w:pPr>
+      <w:spacing w:line="240" w:lineRule="auto"/>
+    </w:pPr>
+    <w:rPr>
+      <w:sz w:val="20"/>
+      <w:szCs w:val="20"/>
+    </w:rPr>
+  </w:style>
+  <w:style w:type="character" w:customStyle="1" w:styleId="CommentTextChar">
+    <w:name w:val="Comment Text Char"/>
+    <w:basedOn w:val="DefaultParagraphFont"/>
+    <w:link w:val="CommentText"/>
+    <w:uiPriority w:val="99"/>
+    <w:semiHidden/>
+    <w:rsid w:val="00871A7D"/>
+    <w:rPr>
+      <w:sz w:val="20"/>
+      <w:szCs w:val="20"/>
+    </w:rPr>
+  </w:style>
+  <w:style w:type="paragraph" w:styleId="CommentSubject">
+    <w:name w:val="annotation subject"/>
+    <w:basedOn w:val="CommentText"/>
+    <w:next w:val="CommentText"/>
+    <w:link w:val="CommentSubjectChar"/>
+    <w:uiPriority w:val="99"/>
+    <w:semiHidden/>
+    <w:unhideWhenUsed/>
+    <w:rsid w:val="00871A7D"/>
+    <w:rPr>
+      <w:b/>
+      <w:bCs/>
+    </w:rPr>
+  </w:style>
+  <w:style w:type="character" w:customStyle="1" w:styleId="CommentSubjectChar">
+    <w:name w:val="Comment Subject Char"/>
+    <w:basedOn w:val="CommentTextChar"/>
+    <w:link w:val="CommentSubject"/>
+    <w:uiPriority w:val="99"/>
+    <w:semiHidden/>
+    <w:rsid w:val="00871A7D"/>
+    <w:rPr>
+      <w:b/>
+      <w:bCs/>
+      <w:sz w:val="20"/>
+      <w:szCs w:val="20"/>
+    </w:rPr>
+  </w:style>
 </w:styles>
 </file>
 

</xml_diff>

<commit_message>
Add configs to writeup
</commit_message>
<xml_diff>
--- a/writeup.docx
+++ b/writeup.docx
@@ -1,6 +1,6 @@
 
 <file path=word/document.xml><?xml version="1.0" encoding="utf-8"?>
-<w:document xmlns:wpc="http://schemas.microsoft.com/office/word/2010/wordprocessingCanvas" xmlns:cx="http://schemas.microsoft.com/office/drawing/2014/chartex" xmlns:cx1="http://schemas.microsoft.com/office/drawing/2015/9/8/chartex" xmlns:cx2="http://schemas.microsoft.com/office/drawing/2015/10/21/chartex" xmlns:cx3="http://schemas.microsoft.com/office/drawing/2016/5/9/chartex" xmlns:cx4="http://schemas.microsoft.com/office/drawing/2016/5/10/chartex" xmlns:cx5="http://schemas.microsoft.com/office/drawing/2016/5/11/chartex" xmlns:cx6="http://schemas.microsoft.com/office/drawing/2016/5/12/chartex" xmlns:cx7="http://schemas.microsoft.com/office/drawing/2016/5/13/chartex" xmlns:cx8="http://schemas.microsoft.com/office/drawing/2016/5/14/chartex" xmlns:mc="http://schemas.openxmlformats.org/markup-compatibility/2006" xmlns:aink="http://schemas.microsoft.com/office/drawing/2016/ink" xmlns:am3d="http://schemas.microsoft.com/office/drawing/2017/model3d" xmlns:o="urn:schemas-microsoft-com:office:office" xmlns:oel="http://schemas.microsoft.com/office/2019/extlst" xmlns:r="http://schemas.openxmlformats.org/officeDocument/2006/relationships" xmlns:m="http://schemas.openxmlformats.org/officeDocument/2006/math" xmlns:v="urn:schemas-microsoft-com:vml" xmlns:wp14="http://schemas.microsoft.com/office/word/2010/wordprocessingDrawing" xmlns:wp="http://schemas.openxmlformats.org/drawingml/2006/wordprocessingDrawing" xmlns:w10="urn:schemas-microsoft-com:office:word" xmlns:w="http://schemas.openxmlformats.org/wordprocessingml/2006/main" xmlns:w14="http://schemas.microsoft.com/office/word/2010/wordml" xmlns:w15="http://schemas.microsoft.com/office/word/2012/wordml" xmlns:w16cex="http://schemas.microsoft.com/office/word/2018/wordml/cex" xmlns:w16cid="http://schemas.microsoft.com/office/word/2016/wordml/cid" xmlns:w16="http://schemas.microsoft.com/office/word/2018/wordml" xmlns:w16du="http://schemas.microsoft.com/office/word/2023/wordml/word16du" xmlns:w16sdtdh="http://schemas.microsoft.com/office/word/2020/wordml/sdtdatahash" xmlns:w16se="http://schemas.microsoft.com/office/word/2015/wordml/symex" xmlns:wpg="http://schemas.microsoft.com/office/word/2010/wordprocessingGroup" xmlns:wpi="http://schemas.microsoft.com/office/word/2010/wordprocessingInk" xmlns:wne="http://schemas.microsoft.com/office/word/2006/wordml" xmlns:wps="http://schemas.microsoft.com/office/word/2010/wordprocessingShape" mc:Ignorable="w14 w15 w16se w16cid w16 w16cex w16sdtdh w16du wp14">
+<w:document xmlns:wpc="http://schemas.microsoft.com/office/word/2010/wordprocessingCanvas" xmlns:cx="http://schemas.microsoft.com/office/drawing/2014/chartex" xmlns:cx1="http://schemas.microsoft.com/office/drawing/2015/9/8/chartex" xmlns:cx2="http://schemas.microsoft.com/office/drawing/2015/10/21/chartex" xmlns:cx3="http://schemas.microsoft.com/office/drawing/2016/5/9/chartex" xmlns:cx4="http://schemas.microsoft.com/office/drawing/2016/5/10/chartex" xmlns:cx5="http://schemas.microsoft.com/office/drawing/2016/5/11/chartex" xmlns:cx6="http://schemas.microsoft.com/office/drawing/2016/5/12/chartex" xmlns:cx7="http://schemas.microsoft.com/office/drawing/2016/5/13/chartex" xmlns:cx8="http://schemas.microsoft.com/office/drawing/2016/5/14/chartex" xmlns:mc="http://schemas.openxmlformats.org/markup-compatibility/2006" xmlns:aink="http://schemas.microsoft.com/office/drawing/2016/ink" xmlns:am3d="http://schemas.microsoft.com/office/drawing/2017/model3d" xmlns:o="urn:schemas-microsoft-com:office:office" xmlns:oel="http://schemas.microsoft.com/office/2019/extlst" xmlns:r="http://schemas.openxmlformats.org/officeDocument/2006/relationships" xmlns:m="http://schemas.openxmlformats.org/officeDocument/2006/math" xmlns:v="urn:schemas-microsoft-com:vml" xmlns:wp14="http://schemas.microsoft.com/office/word/2010/wordprocessingDrawing" xmlns:wp="http://schemas.openxmlformats.org/drawingml/2006/wordprocessingDrawing" xmlns:w10="urn:schemas-microsoft-com:office:word" xmlns:w="http://schemas.openxmlformats.org/wordprocessingml/2006/main" xmlns:w14="http://schemas.microsoft.com/office/word/2010/wordml" xmlns:w15="http://schemas.microsoft.com/office/word/2012/wordml" xmlns:w16cex="http://schemas.microsoft.com/office/word/2018/wordml/cex" xmlns:w16cid="http://schemas.microsoft.com/office/word/2016/wordml/cid" xmlns:w16="http://schemas.microsoft.com/office/word/2018/wordml" xmlns:w16sdtdh="http://schemas.microsoft.com/office/word/2020/wordml/sdtdatahash" xmlns:w16se="http://schemas.microsoft.com/office/word/2015/wordml/symex" xmlns:wpg="http://schemas.microsoft.com/office/word/2010/wordprocessingGroup" xmlns:wpi="http://schemas.microsoft.com/office/word/2010/wordprocessingInk" xmlns:wne="http://schemas.microsoft.com/office/word/2006/wordml" xmlns:wps="http://schemas.microsoft.com/office/word/2010/wordprocessingShape" mc:Ignorable="w14 w15 w16se w16cid w16 w16cex w16sdtdh wp14">
   <w:body>
     <w:p>
       <w:pPr>
@@ -797,9 +797,19 @@
     <w:p>
       <w:pPr>
         <w:spacing w:line="240" w:lineRule="auto"/>
+        <w:rPr>
+          <w:lang w:val="en-IL"/>
+        </w:rPr>
       </w:pPr>
       <w:r>
         <w:t>a. an example of a configuration in collision:</w:t>
+      </w:r>
+      <w:r>
+        <w:br/>
+        <w:t xml:space="preserve">the configuration is (in radians): </w:t>
+      </w:r>
+      <w:r>
+        <w:t>[2.0, 0.0, 9.0, 1.0, 1.0, 3.0]</w:t>
       </w:r>
     </w:p>
     <w:p>
@@ -864,9 +874,19 @@
     <w:p>
       <w:pPr>
         <w:spacing w:line="240" w:lineRule="auto"/>
+        <w:rPr>
+          <w:lang w:val="en-IL"/>
+        </w:rPr>
       </w:pPr>
       <w:r>
         <w:t>b. an example of a configuration which is not in collision:</w:t>
+      </w:r>
+      <w:r>
+        <w:br/>
+        <w:t xml:space="preserve">the configuration is (in radians): </w:t>
+      </w:r>
+      <w:r>
+        <w:t>[0.5, -1.2, 0.8, -0.5, 1.0, 0.7]</w:t>
       </w:r>
     </w:p>
     <w:p>
@@ -933,13 +953,7 @@
       </w:pPr>
       <w:r>
         <w:lastRenderedPageBreak/>
-        <w:t>3.</w:t>
-      </w:r>
-      <w:r>
-        <w:t>2</w:t>
-      </w:r>
-      <w:r>
-        <w:t xml:space="preserve"> </w:t>
+        <w:t xml:space="preserve">3.2 </w:t>
       </w:r>
       <w:r>
         <w:rPr>
@@ -1008,6 +1022,9 @@
     <w:p>
       <w:pPr>
         <w:spacing w:line="240" w:lineRule="auto"/>
+        <w:rPr>
+          <w:lang w:val="en-IL"/>
+        </w:rPr>
       </w:pPr>
       <w:r>
         <w:t>a. an example of a configuration in collision</w:t>
@@ -1018,6 +1035,23 @@
       <w:r>
         <w:t>:</w:t>
       </w:r>
+      <w:r>
+        <w:br/>
+      </w:r>
+      <w:r>
+        <w:rPr>
+          <w:lang w:val="en-IL"/>
+        </w:rPr>
+        <w:t>[0, -1.376, 3, -1.122, 1.570, -2.</w:t>
+      </w:r>
+      <w:proofErr w:type="gramStart"/>
+      <w:r>
+        <w:rPr>
+          <w:lang w:val="en-IL"/>
+        </w:rPr>
+        <w:t>26 ]</w:t>
+      </w:r>
+      <w:proofErr w:type="gramEnd"/>
     </w:p>
     <w:p>
       <w:pPr>
@@ -1028,9 +1062,9 @@
           <w:noProof/>
         </w:rPr>
         <w:drawing>
-          <wp:inline distT="0" distB="0" distL="0" distR="0" wp14:anchorId="695A9F0A" wp14:editId="1050CB4F">
-            <wp:extent cx="4807973" cy="3609975"/>
-            <wp:effectExtent l="0" t="0" r="0" b="0"/>
+          <wp:inline distT="0" distB="0" distL="0" distR="0" wp14:anchorId="695A9F0A" wp14:editId="7D5FDFA2">
+            <wp:extent cx="4114087" cy="3088984"/>
+            <wp:effectExtent l="0" t="0" r="1270" b="0"/>
             <wp:docPr id="1006210236" name="Picture 10"/>
             <wp:cNvGraphicFramePr>
               <a:graphicFrameLocks xmlns:a="http://schemas.openxmlformats.org/drawingml/2006/main" noChangeAspect="1"/>
@@ -1060,7 +1094,7 @@
                   <pic:spPr bwMode="auto">
                     <a:xfrm>
                       <a:off x="0" y="0"/>
-                      <a:ext cx="4814119" cy="3614590"/>
+                      <a:ext cx="4127897" cy="3099353"/>
                     </a:xfrm>
                     <a:prstGeom prst="rect">
                       <a:avLst/>
@@ -1080,6 +1114,9 @@
     <w:p>
       <w:pPr>
         <w:spacing w:line="240" w:lineRule="auto"/>
+        <w:rPr>
+          <w:lang w:val="en-IL"/>
+        </w:rPr>
       </w:pPr>
       <w:r>
         <w:t>b.</w:t>
@@ -1089,6 +1126,15 @@
       </w:r>
       <w:r>
         <w:t>an example of a configuration which is not in collision:</w:t>
+      </w:r>
+      <w:r>
+        <w:br/>
+      </w:r>
+      <w:r>
+        <w:rPr>
+          <w:lang w:val="en-IL"/>
+        </w:rPr>
+        <w:t>[0.5, -1.2, 0.8, -0.5, 1.0, 0.7]</w:t>
       </w:r>
     </w:p>
     <w:p>
@@ -1288,6 +1334,38 @@
           <w:rPr>
             <w:rFonts w:ascii="Cambria Math" w:hAnsi="Cambria Math"/>
           </w:rPr>
+          <m:t>conf1: [80, -72, 101, -120, -90, -10] [deg],</m:t>
+        </m:r>
+      </m:oMath>
+      <w:r>
+        <w:rPr>
+          <w:b/>
+          <w:bCs/>
+        </w:rPr>
+        <w:t xml:space="preserve">  </w:t>
+      </w:r>
+    </w:p>
+    <w:p>
+      <w:pPr>
+        <w:pStyle w:val="ListParagraph"/>
+        <w:numPr>
+          <w:ilvl w:val="0"/>
+          <w:numId w:val="4"/>
+        </w:numPr>
+        <w:spacing w:line="240" w:lineRule="auto"/>
+        <w:rPr>
+          <w:b/>
+          <w:bCs/>
+        </w:rPr>
+      </w:pPr>
+      <m:oMath>
+        <m:r>
+          <m:rPr>
+            <m:sty m:val="bi"/>
+          </m:rPr>
+          <w:rPr>
+            <w:rFonts w:ascii="Cambria Math" w:hAnsi="Cambria Math"/>
+          </w:rPr>
           <m:t>conf</m:t>
         </m:r>
         <m:r>
@@ -1297,39 +1375,7 @@
           <w:rPr>
             <w:rFonts w:ascii="Cambria Math" w:hAnsi="Cambria Math"/>
           </w:rPr>
-          <m:t>1: [80, -72, 101, -120, -90, -10] [deg],</m:t>
-        </m:r>
-      </m:oMath>
-      <w:r>
-        <w:rPr>
-          <w:b/>
-          <w:bCs/>
-        </w:rPr>
-        <w:t xml:space="preserve">  </w:t>
-      </w:r>
-    </w:p>
-    <w:p>
-      <w:pPr>
-        <w:pStyle w:val="ListParagraph"/>
-        <w:numPr>
-          <w:ilvl w:val="0"/>
-          <w:numId w:val="4"/>
-        </w:numPr>
-        <w:spacing w:line="240" w:lineRule="auto"/>
-        <w:rPr>
-          <w:b/>
-          <w:bCs/>
-        </w:rPr>
-      </w:pPr>
-      <m:oMath>
-        <m:r>
-          <m:rPr>
-            <m:sty m:val="bi"/>
-          </m:rPr>
-          <w:rPr>
-            <w:rFonts w:ascii="Cambria Math" w:hAnsi="Cambria Math"/>
-          </w:rPr>
-          <m:t xml:space="preserve">conf2: [20, -90, 90, -90, -90, -10][deg].  </m:t>
+          <m:t xml:space="preserve">2: [20, -90, 90, -90, -90, -10][deg].  </m:t>
         </m:r>
       </m:oMath>
     </w:p>
@@ -1408,13 +1454,7 @@
         <w:spacing w:line="240" w:lineRule="auto"/>
       </w:pPr>
       <w:r>
-        <w:t xml:space="preserve">An example where the local planner returns </w:t>
-      </w:r>
-      <w:r>
-        <w:t>False</w:t>
-      </w:r>
-      <w:r>
-        <w:t>:</w:t>
+        <w:t>An example where the local planner returns False:</w:t>
       </w:r>
     </w:p>
     <w:p>
@@ -1652,7 +1692,7 @@
 </file>
 
 <file path=word/numbering.xml><?xml version="1.0" encoding="utf-8"?>
-<w:numbering xmlns:wpc="http://schemas.microsoft.com/office/word/2010/wordprocessingCanvas" xmlns:cx="http://schemas.microsoft.com/office/drawing/2014/chartex" xmlns:cx1="http://schemas.microsoft.com/office/drawing/2015/9/8/chartex" xmlns:cx2="http://schemas.microsoft.com/office/drawing/2015/10/21/chartex" xmlns:cx3="http://schemas.microsoft.com/office/drawing/2016/5/9/chartex" xmlns:cx4="http://schemas.microsoft.com/office/drawing/2016/5/10/chartex" xmlns:cx5="http://schemas.microsoft.com/office/drawing/2016/5/11/chartex" xmlns:cx6="http://schemas.microsoft.com/office/drawing/2016/5/12/chartex" xmlns:cx7="http://schemas.microsoft.com/office/drawing/2016/5/13/chartex" xmlns:cx8="http://schemas.microsoft.com/office/drawing/2016/5/14/chartex" xmlns:mc="http://schemas.openxmlformats.org/markup-compatibility/2006" xmlns:aink="http://schemas.microsoft.com/office/drawing/2016/ink" xmlns:am3d="http://schemas.microsoft.com/office/drawing/2017/model3d" xmlns:o="urn:schemas-microsoft-com:office:office" xmlns:oel="http://schemas.microsoft.com/office/2019/extlst" xmlns:r="http://schemas.openxmlformats.org/officeDocument/2006/relationships" xmlns:m="http://schemas.openxmlformats.org/officeDocument/2006/math" xmlns:v="urn:schemas-microsoft-com:vml" xmlns:wp14="http://schemas.microsoft.com/office/word/2010/wordprocessingDrawing" xmlns:wp="http://schemas.openxmlformats.org/drawingml/2006/wordprocessingDrawing" xmlns:w10="urn:schemas-microsoft-com:office:word" xmlns:w="http://schemas.openxmlformats.org/wordprocessingml/2006/main" xmlns:w14="http://schemas.microsoft.com/office/word/2010/wordml" xmlns:w15="http://schemas.microsoft.com/office/word/2012/wordml" xmlns:w16cex="http://schemas.microsoft.com/office/word/2018/wordml/cex" xmlns:w16cid="http://schemas.microsoft.com/office/word/2016/wordml/cid" xmlns:w16="http://schemas.microsoft.com/office/word/2018/wordml" xmlns:w16du="http://schemas.microsoft.com/office/word/2023/wordml/word16du" xmlns:w16sdtdh="http://schemas.microsoft.com/office/word/2020/wordml/sdtdatahash" xmlns:w16se="http://schemas.microsoft.com/office/word/2015/wordml/symex" xmlns:wpg="http://schemas.microsoft.com/office/word/2010/wordprocessingGroup" xmlns:wpi="http://schemas.microsoft.com/office/word/2010/wordprocessingInk" xmlns:wne="http://schemas.microsoft.com/office/word/2006/wordml" xmlns:wps="http://schemas.microsoft.com/office/word/2010/wordprocessingShape" mc:Ignorable="w14 w15 w16se w16cid w16 w16cex w16sdtdh w16du wp14">
+<w:numbering xmlns:wpc="http://schemas.microsoft.com/office/word/2010/wordprocessingCanvas" xmlns:cx="http://schemas.microsoft.com/office/drawing/2014/chartex" xmlns:cx1="http://schemas.microsoft.com/office/drawing/2015/9/8/chartex" xmlns:cx2="http://schemas.microsoft.com/office/drawing/2015/10/21/chartex" xmlns:cx3="http://schemas.microsoft.com/office/drawing/2016/5/9/chartex" xmlns:cx4="http://schemas.microsoft.com/office/drawing/2016/5/10/chartex" xmlns:cx5="http://schemas.microsoft.com/office/drawing/2016/5/11/chartex" xmlns:cx6="http://schemas.microsoft.com/office/drawing/2016/5/12/chartex" xmlns:cx7="http://schemas.microsoft.com/office/drawing/2016/5/13/chartex" xmlns:cx8="http://schemas.microsoft.com/office/drawing/2016/5/14/chartex" xmlns:mc="http://schemas.openxmlformats.org/markup-compatibility/2006" xmlns:aink="http://schemas.microsoft.com/office/drawing/2016/ink" xmlns:am3d="http://schemas.microsoft.com/office/drawing/2017/model3d" xmlns:o="urn:schemas-microsoft-com:office:office" xmlns:oel="http://schemas.microsoft.com/office/2019/extlst" xmlns:r="http://schemas.openxmlformats.org/officeDocument/2006/relationships" xmlns:m="http://schemas.openxmlformats.org/officeDocument/2006/math" xmlns:v="urn:schemas-microsoft-com:vml" xmlns:wp14="http://schemas.microsoft.com/office/word/2010/wordprocessingDrawing" xmlns:wp="http://schemas.openxmlformats.org/drawingml/2006/wordprocessingDrawing" xmlns:w10="urn:schemas-microsoft-com:office:word" xmlns:w="http://schemas.openxmlformats.org/wordprocessingml/2006/main" xmlns:w14="http://schemas.microsoft.com/office/word/2010/wordml" xmlns:w15="http://schemas.microsoft.com/office/word/2012/wordml" xmlns:w16cex="http://schemas.microsoft.com/office/word/2018/wordml/cex" xmlns:w16cid="http://schemas.microsoft.com/office/word/2016/wordml/cid" xmlns:w16="http://schemas.microsoft.com/office/word/2018/wordml" xmlns:w16sdtdh="http://schemas.microsoft.com/office/word/2020/wordml/sdtdatahash" xmlns:w16se="http://schemas.microsoft.com/office/word/2015/wordml/symex" xmlns:wpg="http://schemas.microsoft.com/office/word/2010/wordprocessingGroup" xmlns:wpi="http://schemas.microsoft.com/office/word/2010/wordprocessingInk" xmlns:wne="http://schemas.microsoft.com/office/word/2006/wordml" xmlns:wps="http://schemas.microsoft.com/office/word/2010/wordprocessingShape" mc:Ignorable="w14 w15 w16se w16cid w16 w16cex w16sdtdh wp14">
   <w:abstractNum w:abstractNumId="0" w15:restartNumberingAfterBreak="0">
     <w:nsid w:val="190344A3"/>
     <w:multiLevelType w:val="hybridMultilevel"/>
@@ -2230,7 +2270,7 @@
 </file>
 
 <file path=word/styles.xml><?xml version="1.0" encoding="utf-8"?>
-<w:styles xmlns:mc="http://schemas.openxmlformats.org/markup-compatibility/2006" xmlns:r="http://schemas.openxmlformats.org/officeDocument/2006/relationships" xmlns:w="http://schemas.openxmlformats.org/wordprocessingml/2006/main" xmlns:w14="http://schemas.microsoft.com/office/word/2010/wordml" xmlns:w15="http://schemas.microsoft.com/office/word/2012/wordml" xmlns:w16cex="http://schemas.microsoft.com/office/word/2018/wordml/cex" xmlns:w16cid="http://schemas.microsoft.com/office/word/2016/wordml/cid" xmlns:w16="http://schemas.microsoft.com/office/word/2018/wordml" xmlns:w16du="http://schemas.microsoft.com/office/word/2023/wordml/word16du" xmlns:w16sdtdh="http://schemas.microsoft.com/office/word/2020/wordml/sdtdatahash" xmlns:w16se="http://schemas.microsoft.com/office/word/2015/wordml/symex" mc:Ignorable="w14 w15 w16se w16cid w16 w16cex w16sdtdh w16du">
+<w:styles xmlns:mc="http://schemas.openxmlformats.org/markup-compatibility/2006" xmlns:r="http://schemas.openxmlformats.org/officeDocument/2006/relationships" xmlns:w="http://schemas.openxmlformats.org/wordprocessingml/2006/main" xmlns:w14="http://schemas.microsoft.com/office/word/2010/wordml" xmlns:w15="http://schemas.microsoft.com/office/word/2012/wordml" xmlns:w16cex="http://schemas.microsoft.com/office/word/2018/wordml/cex" xmlns:w16cid="http://schemas.microsoft.com/office/word/2016/wordml/cid" xmlns:w16="http://schemas.microsoft.com/office/word/2018/wordml" xmlns:w16sdtdh="http://schemas.microsoft.com/office/word/2020/wordml/sdtdatahash" xmlns:w16se="http://schemas.microsoft.com/office/word/2015/wordml/symex" mc:Ignorable="w14 w15 w16se w16cid w16 w16cex w16sdtdh">
   <w:docDefaults>
     <w:rPrDefault>
       <w:rPr>

</xml_diff>

<commit_message>
Add cover page and submit
</commit_message>
<xml_diff>
--- a/writeup.docx
+++ b/writeup.docx
@@ -4,9 +4,71 @@
   <w:body>
     <w:p>
       <w:pPr>
-        <w:spacing w:line="240" w:lineRule="auto"/>
-      </w:pPr>
-      <w:r>
+        <w:pStyle w:val="Title"/>
+        <w:jc w:val="center"/>
+        <w:rPr>
+          <w:rStyle w:val="titlebarname"/>
+        </w:rPr>
+      </w:pPr>
+      <w:r>
+        <w:rPr>
+          <w:rStyle w:val="titlebarname"/>
+        </w:rPr>
+        <w:t>2360</w:t>
+      </w:r>
+      <w:r>
+        <w:rPr>
+          <w:rStyle w:val="titlebarname"/>
+        </w:rPr>
+        <w:t>006</w:t>
+      </w:r>
+      <w:r>
+        <w:rPr>
+          <w:rStyle w:val="titlebarname"/>
+        </w:rPr>
+        <w:t xml:space="preserve"> - Algorithmic motion planning</w:t>
+      </w:r>
+      <w:r>
+        <w:rPr>
+          <w:rStyle w:val="titlebarname"/>
+        </w:rPr>
+        <w:t xml:space="preserve"> Project </w:t>
+      </w:r>
+      <w:r>
+        <w:rPr>
+          <w:rStyle w:val="titlebarname"/>
+        </w:rPr>
+        <w:t>1</w:t>
+      </w:r>
+    </w:p>
+    <w:p>
+      <w:pPr>
+        <w:pStyle w:val="Subtitle"/>
+        <w:jc w:val="center"/>
+      </w:pPr>
+      <w:r>
+        <w:t xml:space="preserve">Submitters: </w:t>
+      </w:r>
+      <w:r>
+        <w:br/>
+        <w:t>Paulo Khayat – 212747018</w:t>
+      </w:r>
+      <w:r>
+        <w:br/>
+        <w:t>Salih Hassan – 212148894</w:t>
+      </w:r>
+    </w:p>
+    <w:p>
+      <w:r>
+        <w:br w:type="page"/>
+      </w:r>
+    </w:p>
+    <w:p>
+      <w:pPr>
+        <w:spacing w:line="240" w:lineRule="auto"/>
+      </w:pPr>
+      <w:r>
+        <w:lastRenderedPageBreak/>
         <w:t xml:space="preserve">2.1. </w:t>
       </w:r>
       <w:r>
@@ -2786,6 +2848,80 @@
       <w:szCs w:val="20"/>
     </w:rPr>
   </w:style>
+  <w:style w:type="paragraph" w:styleId="Title">
+    <w:name w:val="Title"/>
+    <w:basedOn w:val="Normal"/>
+    <w:next w:val="Normal"/>
+    <w:link w:val="TitleChar"/>
+    <w:uiPriority w:val="10"/>
+    <w:qFormat/>
+    <w:rsid w:val="009E0F5A"/>
+    <w:pPr>
+      <w:spacing w:after="0" w:line="240" w:lineRule="auto"/>
+      <w:contextualSpacing/>
+    </w:pPr>
+    <w:rPr>
+      <w:rFonts w:asciiTheme="majorHAnsi" w:eastAsiaTheme="majorEastAsia" w:hAnsiTheme="majorHAnsi" w:cstheme="majorBidi"/>
+      <w:spacing w:val="-10"/>
+      <w:kern w:val="28"/>
+      <w:sz w:val="56"/>
+      <w:szCs w:val="56"/>
+      <w:lang w:bidi="ar-SA"/>
+    </w:rPr>
+  </w:style>
+  <w:style w:type="character" w:customStyle="1" w:styleId="TitleChar">
+    <w:name w:val="Title Char"/>
+    <w:basedOn w:val="DefaultParagraphFont"/>
+    <w:link w:val="Title"/>
+    <w:uiPriority w:val="10"/>
+    <w:rsid w:val="009E0F5A"/>
+    <w:rPr>
+      <w:rFonts w:asciiTheme="majorHAnsi" w:eastAsiaTheme="majorEastAsia" w:hAnsiTheme="majorHAnsi" w:cstheme="majorBidi"/>
+      <w:spacing w:val="-10"/>
+      <w:kern w:val="28"/>
+      <w:sz w:val="56"/>
+      <w:szCs w:val="56"/>
+      <w:lang w:bidi="ar-SA"/>
+    </w:rPr>
+  </w:style>
+  <w:style w:type="character" w:customStyle="1" w:styleId="titlebarname">
+    <w:name w:val="titlebarname"/>
+    <w:basedOn w:val="DefaultParagraphFont"/>
+    <w:rsid w:val="009E0F5A"/>
+  </w:style>
+  <w:style w:type="paragraph" w:styleId="Subtitle">
+    <w:name w:val="Subtitle"/>
+    <w:basedOn w:val="Normal"/>
+    <w:next w:val="Normal"/>
+    <w:link w:val="SubtitleChar"/>
+    <w:uiPriority w:val="11"/>
+    <w:qFormat/>
+    <w:rsid w:val="009E0F5A"/>
+    <w:pPr>
+      <w:numPr>
+        <w:ilvl w:val="1"/>
+      </w:numPr>
+    </w:pPr>
+    <w:rPr>
+      <w:rFonts w:eastAsiaTheme="minorEastAsia"/>
+      <w:color w:val="5A5A5A" w:themeColor="text1" w:themeTint="A5"/>
+      <w:spacing w:val="15"/>
+      <w:lang w:bidi="ar-SA"/>
+    </w:rPr>
+  </w:style>
+  <w:style w:type="character" w:customStyle="1" w:styleId="SubtitleChar">
+    <w:name w:val="Subtitle Char"/>
+    <w:basedOn w:val="DefaultParagraphFont"/>
+    <w:link w:val="Subtitle"/>
+    <w:uiPriority w:val="11"/>
+    <w:rsid w:val="009E0F5A"/>
+    <w:rPr>
+      <w:rFonts w:eastAsiaTheme="minorEastAsia"/>
+      <w:color w:val="5A5A5A" w:themeColor="text1" w:themeTint="A5"/>
+      <w:spacing w:val="15"/>
+      <w:lang w:bidi="ar-SA"/>
+    </w:rPr>
+  </w:style>
 </w:styles>
 </file>
 

</xml_diff>